<commit_message>
done and sent to lior
</commit_message>
<xml_diff>
--- a/DRY.docx
+++ b/DRY.docx
@@ -2,6 +2,34 @@
 <file path=word/document.xml><?xml version="1.0" encoding="utf-8"?>
 <w:document xmlns:wpc="http://schemas.microsoft.com/office/word/2010/wordprocessingCanvas" xmlns:mc="http://schemas.openxmlformats.org/markup-compatibility/2006" xmlns:o="urn:schemas-microsoft-com:office:office" xmlns:r="http://schemas.openxmlformats.org/officeDocument/2006/relationships" xmlns:m="http://schemas.openxmlformats.org/officeDocument/2006/math" xmlns:v="urn:schemas-microsoft-com:vml" xmlns:wp14="http://schemas.microsoft.com/office/word/2010/wordprocessingDrawing" xmlns:wp="http://schemas.openxmlformats.org/drawingml/2006/wordprocessingDrawing" xmlns:w10="urn:schemas-microsoft-com:office:word" xmlns:w="http://schemas.openxmlformats.org/wordprocessingml/2006/main" xmlns:w14="http://schemas.microsoft.com/office/word/2010/wordml" xmlns:w15="http://schemas.microsoft.com/office/word/2012/wordml" xmlns:wpg="http://schemas.microsoft.com/office/word/2010/wordprocessingGroup" xmlns:wpi="http://schemas.microsoft.com/office/word/2010/wordprocessingInk" xmlns:wne="http://schemas.microsoft.com/office/word/2006/wordml" xmlns:wps="http://schemas.microsoft.com/office/word/2010/wordprocessingShape" mc:Ignorable="w14 w15 wp14">
   <w:body>
+    <w:p>
+      <w:pPr>
+        <w:pStyle w:val="Heading1"/>
+        <w:rPr>
+          <w:rtl/>
+        </w:rPr>
+      </w:pPr>
+      <w:r>
+        <w:rPr>
+          <w:rFonts w:hint="cs"/>
+          <w:rtl/>
+        </w:rPr>
+        <w:t xml:space="preserve">חלק יבש </w:t>
+      </w:r>
+      <w:r>
+        <w:rPr>
+          <w:rtl/>
+        </w:rPr>
+        <w:t>–</w:t>
+      </w:r>
+      <w:r>
+        <w:rPr>
+          <w:rFonts w:hint="cs"/>
+          <w:rtl/>
+        </w:rPr>
+        <w:t xml:space="preserve"> הבנת הבעיה</w:t>
+      </w:r>
+    </w:p>
     <w:p>
       <w:pPr>
         <w:pStyle w:val="ListParagraph"/>
@@ -83,7 +111,6 @@
       <w:pPr>
         <w:pStyle w:val="ListParagraph"/>
         <w:rPr>
-          <w:rFonts w:hint="cs"/>
           <w:rtl/>
         </w:rPr>
       </w:pPr>
@@ -121,7 +148,6 @@
       <w:pPr>
         <w:pStyle w:val="ListParagraph"/>
         <w:rPr>
-          <w:rFonts w:hint="cs"/>
           <w:rtl/>
         </w:rPr>
       </w:pPr>
@@ -133,9 +159,6 @@
           <w:ilvl w:val="0"/>
           <w:numId w:val="1"/>
         </w:numPr>
-        <w:rPr>
-          <w:rFonts w:hint="cs"/>
-        </w:rPr>
       </w:pPr>
       <w:r>
         <w:rPr>
@@ -161,8 +184,1846 @@
         </w:rPr>
         <w:t xml:space="preserve"> אנו נאמין כי מסווג בעל אחוז דיוק טוב יותר בקבוצת הוולידציה הינו טוב יותר.</w:t>
       </w:r>
+    </w:p>
+    <w:p>
+      <w:pPr>
+        <w:pStyle w:val="ListParagraph"/>
+        <w:rPr>
+          <w:rtl/>
+        </w:rPr>
+      </w:pPr>
+    </w:p>
+    <w:p>
+      <w:pPr>
+        <w:pStyle w:val="ListParagraph"/>
+        <w:rPr>
+          <w:rtl/>
+        </w:rPr>
+      </w:pPr>
+    </w:p>
+    <w:p>
+      <w:pPr>
+        <w:pStyle w:val="ListParagraph"/>
+        <w:rPr>
+          <w:rtl/>
+        </w:rPr>
+      </w:pPr>
+    </w:p>
+    <w:p>
+      <w:pPr>
+        <w:pStyle w:val="Heading1"/>
+        <w:rPr>
+          <w:rtl/>
+        </w:rPr>
+      </w:pPr>
+      <w:r>
+        <w:rPr>
+          <w:rFonts w:hint="cs"/>
+          <w:rtl/>
+        </w:rPr>
+        <w:t xml:space="preserve">חלק רטוב </w:t>
+      </w:r>
+      <w:r>
+        <w:rPr>
+          <w:rtl/>
+        </w:rPr>
+        <w:t>–</w:t>
+      </w:r>
+      <w:r>
+        <w:rPr>
+          <w:rFonts w:hint="cs"/>
+          <w:rtl/>
+        </w:rPr>
+        <w:t xml:space="preserve"> מימוש האלגוריתם וניסוי</w:t>
+      </w:r>
+    </w:p>
+    <w:p>
+      <w:pPr>
+        <w:pStyle w:val="ListParagraph"/>
+        <w:numPr>
+          <w:ilvl w:val="0"/>
+          <w:numId w:val="5"/>
+        </w:numPr>
+      </w:pPr>
+      <w:r>
+        <w:rPr>
+          <w:rFonts w:hint="cs"/>
+          <w:rtl/>
+        </w:rPr>
+        <w:t xml:space="preserve">לפני </w:t>
+      </w:r>
+      <w:r>
+        <w:rPr>
+          <w:rFonts w:hint="cs"/>
+          <w:rtl/>
+        </w:rPr>
+        <w:t xml:space="preserve">החיפוש הלוקלי קיבלנו דיוק של 0.75, ואחרי החיפוש הלוקלי קיבלנו דיוק של 0.75, שניהם יצאו לנו שווה. </w:t>
+      </w:r>
+    </w:p>
+    <w:p>
+      <w:pPr>
+        <w:pStyle w:val="ListParagraph"/>
+        <w:numPr>
+          <w:ilvl w:val="0"/>
+          <w:numId w:val="5"/>
+        </w:numPr>
+      </w:pPr>
+      <w:r>
+        <w:rPr>
+          <w:rFonts w:hint="cs"/>
+          <w:rtl/>
+        </w:rPr>
+        <w:t>בהרצה אחרת קיבלנו שאחרי החיפוש הלוקלי הדיוק היה 0.8 ובהרצה אחרת קיבלנו שהדיוק היה 0.7. כפי שניתן לראות התוצאות אינן זהות לתוצאה הראשונה, והדבר כמובן נובע מכך שהחיפוש הלוקלי הוא סטוכסטי, כלומר הוא הסתברותי ולכן בכל הרצה נגיע לאופטימום לוקלי אחר, מה שישפיע על התכונות הנבדקות ולכן גם על הדיוק.</w:t>
+      </w:r>
+    </w:p>
+    <w:p>
+      <w:pPr>
+        <w:ind w:left="360"/>
+      </w:pPr>
+      <w:r>
+        <w:rPr>
+          <w:rFonts w:hint="cs"/>
+          <w:rtl/>
+        </w:rPr>
+        <w:t xml:space="preserve">בונוס: בחרנו ליישם גם </w:t>
+      </w:r>
+      <w:r>
+        <w:t>Random restarts</w:t>
+      </w:r>
+      <w:r>
+        <w:rPr>
+          <w:rFonts w:hint="cs"/>
+        </w:rPr>
+        <w:t xml:space="preserve"> </w:t>
+      </w:r>
+      <w:r>
+        <w:rPr>
+          <w:rFonts w:hint="cs"/>
+          <w:rtl/>
+        </w:rPr>
+        <w:t xml:space="preserve"> עבור החיפוש הלוקלי שבנינו. ראינו כי התוצאה הסופית תלויה מאוד ברנדומיות של הפתרון ולכן נריץ מספר פעמים ונשמור את התוצאה הטובה ביותר (המצב ההתחלתי כל פעם זהה אבל הבחירות הרנדומיות שונות ולכן נקבל כל פעם דיוק אחר).</w:t>
+      </w:r>
+    </w:p>
+    <w:p>
+      <w:pPr>
+        <w:ind w:left="360"/>
+        <w:rPr>
+          <w:rFonts w:hint="cs"/>
+          <w:rtl/>
+        </w:rPr>
+      </w:pPr>
+      <w:r>
+        <w:rPr>
+          <w:rFonts w:hint="cs"/>
+          <w:rtl/>
+        </w:rPr>
+        <w:t>לא היה לנו זמן לממש את הרעיון השני, אבל חשבנו על רעיון די מגניב, במקום להתחיל ממצב התחלתי עם כל הדוגמאות וכל הפ'יצרים, להתחיל עם פ'יצר אחד וכל הדוגמאות, ולהוסיף פ'יצרים עד שמגיעים לאופטימום לוקלי. חשבנו שאולי כך נגיע לשינויים יותר משמעותיים (כי ראינו ש-</w:t>
+      </w:r>
+      <w:r>
+        <w:rPr>
+          <w:rFonts w:hint="cs"/>
+        </w:rPr>
+        <w:t>LR</w:t>
+      </w:r>
+      <w:r>
+        <w:rPr>
+          <w:rFonts w:hint="cs"/>
+          <w:rtl/>
+        </w:rPr>
+        <w:t xml:space="preserve"> עושה גג 4 שלבים ולכן לא משנה הרבה את ה-</w:t>
+      </w:r>
+      <w:r>
+        <w:t>training_set</w:t>
+      </w:r>
+      <w:r>
+        <w:rPr>
+          <w:rFonts w:hint="cs"/>
+          <w:rtl/>
+        </w:rPr>
+        <w:t xml:space="preserve">. (לא מימשנו אבל הרעיון שווה ניקוד לא? </w:t>
+      </w:r>
+      <w:r>
+        <w:sym w:font="Wingdings" w:char="F04A"/>
+      </w:r>
+      <w:r>
+        <w:rPr>
+          <w:rFonts w:hint="cs"/>
+          <w:rtl/>
+        </w:rPr>
+        <w:t xml:space="preserve"> ).</w:t>
+      </w:r>
+    </w:p>
+    <w:p>
+      <w:pPr>
+        <w:pStyle w:val="Heading1"/>
+        <w:rPr>
+          <w:rFonts w:asciiTheme="minorHAnsi" w:eastAsiaTheme="minorHAnsi" w:hAnsiTheme="minorHAnsi" w:cstheme="minorBidi"/>
+          <w:color w:val="auto"/>
+          <w:sz w:val="22"/>
+          <w:szCs w:val="22"/>
+          <w:rtl/>
+        </w:rPr>
+      </w:pPr>
+    </w:p>
+    <w:p>
+      <w:pPr>
+        <w:rPr>
+          <w:rtl/>
+        </w:rPr>
+      </w:pPr>
+    </w:p>
+    <w:p>
+      <w:pPr>
+        <w:rPr>
+          <w:rtl/>
+        </w:rPr>
+      </w:pPr>
+    </w:p>
+    <w:p>
+      <w:pPr>
+        <w:rPr>
+          <w:rtl/>
+        </w:rPr>
+      </w:pPr>
+    </w:p>
+    <w:p>
+      <w:pPr>
+        <w:rPr>
+          <w:rtl/>
+        </w:rPr>
+      </w:pPr>
+    </w:p>
+    <w:p>
+      <w:pPr>
+        <w:rPr>
+          <w:rtl/>
+        </w:rPr>
+      </w:pPr>
+    </w:p>
+    <w:p>
+      <w:pPr>
+        <w:rPr>
+          <w:rtl/>
+        </w:rPr>
+      </w:pPr>
+    </w:p>
+    <w:p>
+      <w:pPr>
+        <w:pStyle w:val="Heading1"/>
+        <w:rPr>
+          <w:rtl/>
+        </w:rPr>
+      </w:pPr>
+      <w:r>
+        <w:rPr>
+          <w:rFonts w:hint="cs"/>
+          <w:rtl/>
+        </w:rPr>
+        <w:lastRenderedPageBreak/>
+        <w:t xml:space="preserve">חלק רטוב </w:t>
+      </w:r>
+      <w:r>
+        <w:rPr>
+          <w:rtl/>
+        </w:rPr>
+        <w:t>–</w:t>
+      </w:r>
+      <w:r>
+        <w:rPr>
+          <w:rFonts w:hint="cs"/>
+          <w:rtl/>
+        </w:rPr>
+        <w:t xml:space="preserve"> הערכה אמפירית של השיפור</w:t>
+      </w:r>
+    </w:p>
+    <w:p>
+      <w:pPr>
+        <w:rPr>
+          <w:rtl/>
+        </w:rPr>
+      </w:pPr>
+    </w:p>
+    <w:p>
+      <w:pPr>
+        <w:rPr>
+          <w:rtl/>
+        </w:rPr>
+      </w:pPr>
+      <w:r>
+        <w:rPr>
+          <w:rFonts w:hint="cs"/>
+          <w:rtl/>
+        </w:rPr>
+        <w:t>תוצאות ההרצות:</w:t>
+      </w:r>
+    </w:p>
+    <w:tbl>
+      <w:tblPr>
+        <w:tblStyle w:val="GridTable5Dark-Accent5"/>
+        <w:bidiVisual/>
+        <w:tblW w:w="9342" w:type="dxa"/>
+        <w:tblInd w:w="-489" w:type="dxa"/>
+        <w:tblLook w:val="04A0" w:firstRow="1" w:lastRow="0" w:firstColumn="1" w:lastColumn="0" w:noHBand="0" w:noVBand="1"/>
+      </w:tblPr>
+      <w:tblGrid>
+        <w:gridCol w:w="841"/>
+        <w:gridCol w:w="1072"/>
+        <w:gridCol w:w="851"/>
+        <w:gridCol w:w="780"/>
+        <w:gridCol w:w="717"/>
+        <w:gridCol w:w="888"/>
+        <w:gridCol w:w="958"/>
+        <w:gridCol w:w="1187"/>
+        <w:gridCol w:w="875"/>
+        <w:gridCol w:w="1173"/>
+      </w:tblGrid>
+      <w:tr>
+        <w:trPr>
+          <w:cnfStyle w:val="100000000000" w:firstRow="1" w:lastRow="0" w:firstColumn="0" w:lastColumn="0" w:oddVBand="0" w:evenVBand="0" w:oddHBand="0" w:evenHBand="0" w:firstRowFirstColumn="0" w:firstRowLastColumn="0" w:lastRowFirstColumn="0" w:lastRowLastColumn="0"/>
+          <w:trHeight w:val="1367"/>
+        </w:trPr>
+        <w:tc>
+          <w:tcPr>
+            <w:cnfStyle w:val="001000000000" w:firstRow="0" w:lastRow="0" w:firstColumn="1" w:lastColumn="0" w:oddVBand="0" w:evenVBand="0" w:oddHBand="0" w:evenHBand="0" w:firstRowFirstColumn="0" w:firstRowLastColumn="0" w:lastRowFirstColumn="0" w:lastRowLastColumn="0"/>
+            <w:tcW w:w="869" w:type="dxa"/>
+          </w:tcPr>
+          <w:p>
+            <w:pPr>
+              <w:rPr>
+                <w:rtl/>
+              </w:rPr>
+            </w:pPr>
+            <w:r>
+              <w:rPr>
+                <w:rFonts w:hint="cs"/>
+                <w:rtl/>
+              </w:rPr>
+              <w:t>מס' מבחן</w:t>
+            </w:r>
+          </w:p>
+        </w:tc>
+        <w:tc>
+          <w:tcPr>
+            <w:tcW w:w="1072" w:type="dxa"/>
+          </w:tcPr>
+          <w:p>
+            <w:pPr>
+              <w:cnfStyle w:val="100000000000" w:firstRow="1" w:lastRow="0" w:firstColumn="0" w:lastColumn="0" w:oddVBand="0" w:evenVBand="0" w:oddHBand="0" w:evenHBand="0" w:firstRowFirstColumn="0" w:firstRowLastColumn="0" w:lastRowFirstColumn="0" w:lastRowLastColumn="0"/>
+              <w:rPr>
+                <w:rtl/>
+              </w:rPr>
+            </w:pPr>
+            <w:r>
+              <w:rPr>
+                <w:rFonts w:hint="cs"/>
+                <w:rtl/>
+              </w:rPr>
+              <w:t>אלגוריתם</w:t>
+            </w:r>
+          </w:p>
+        </w:tc>
+        <w:tc>
+          <w:tcPr>
+            <w:tcW w:w="851" w:type="dxa"/>
+          </w:tcPr>
+          <w:p>
+            <w:pPr>
+              <w:cnfStyle w:val="100000000000" w:firstRow="1" w:lastRow="0" w:firstColumn="0" w:lastColumn="0" w:oddVBand="0" w:evenVBand="0" w:oddHBand="0" w:evenHBand="0" w:firstRowFirstColumn="0" w:firstRowLastColumn="0" w:lastRowFirstColumn="0" w:lastRowLastColumn="0"/>
+              <w:rPr>
+                <w:rtl/>
+              </w:rPr>
+            </w:pPr>
+            <w:r>
+              <w:rPr>
+                <w:rFonts w:hint="cs"/>
+                <w:rtl/>
+              </w:rPr>
+              <w:t>פרמטר</w:t>
+            </w:r>
+          </w:p>
+        </w:tc>
+        <w:tc>
+          <w:tcPr>
+            <w:tcW w:w="790" w:type="dxa"/>
+          </w:tcPr>
+          <w:p>
+            <w:pPr>
+              <w:cnfStyle w:val="100000000000" w:firstRow="1" w:lastRow="0" w:firstColumn="0" w:lastColumn="0" w:oddVBand="0" w:evenVBand="0" w:oddHBand="0" w:evenHBand="0" w:firstRowFirstColumn="0" w:firstRowLastColumn="0" w:lastRowFirstColumn="0" w:lastRowLastColumn="0"/>
+              <w:rPr>
+                <w:rtl/>
+              </w:rPr>
+            </w:pPr>
+            <w:r>
+              <w:rPr>
+                <w:rFonts w:hint="cs"/>
+                <w:rtl/>
+              </w:rPr>
+              <w:t xml:space="preserve">דיוק ללא </w:t>
+            </w:r>
+            <w:r>
+              <w:rPr>
+                <w:rFonts w:hint="cs"/>
+              </w:rPr>
+              <w:t>LR</w:t>
+            </w:r>
+          </w:p>
+        </w:tc>
+        <w:tc>
+          <w:tcPr>
+            <w:tcW w:w="630" w:type="dxa"/>
+          </w:tcPr>
+          <w:p>
+            <w:pPr>
+              <w:cnfStyle w:val="100000000000" w:firstRow="1" w:lastRow="0" w:firstColumn="0" w:lastColumn="0" w:oddVBand="0" w:evenVBand="0" w:oddHBand="0" w:evenHBand="0" w:firstRowFirstColumn="0" w:firstRowLastColumn="0" w:lastRowFirstColumn="0" w:lastRowLastColumn="0"/>
+              <w:rPr>
+                <w:rtl/>
+              </w:rPr>
+            </w:pPr>
+            <w:r>
+              <w:rPr>
+                <w:rFonts w:hint="cs"/>
+                <w:rtl/>
+              </w:rPr>
+              <w:t xml:space="preserve">דיוק עם </w:t>
+            </w:r>
+            <w:r>
+              <w:rPr>
+                <w:rFonts w:hint="cs"/>
+              </w:rPr>
+              <w:t>LR</w:t>
+            </w:r>
+          </w:p>
+        </w:tc>
+        <w:tc>
+          <w:tcPr>
+            <w:tcW w:w="900" w:type="dxa"/>
+          </w:tcPr>
+          <w:p>
+            <w:pPr>
+              <w:cnfStyle w:val="100000000000" w:firstRow="1" w:lastRow="0" w:firstColumn="0" w:lastColumn="0" w:oddVBand="0" w:evenVBand="0" w:oddHBand="0" w:evenHBand="0" w:firstRowFirstColumn="0" w:firstRowLastColumn="0" w:lastRowFirstColumn="0" w:lastRowLastColumn="0"/>
+              <w:rPr>
+                <w:rtl/>
+              </w:rPr>
+            </w:pPr>
+            <w:r>
+              <w:rPr>
+                <w:rFonts w:hint="cs"/>
+                <w:rtl/>
+              </w:rPr>
+              <w:t xml:space="preserve">דיוק עם </w:t>
+            </w:r>
+            <w:r>
+              <w:rPr>
+                <w:rFonts w:hint="cs"/>
+              </w:rPr>
+              <w:t xml:space="preserve">LR </w:t>
+            </w:r>
+            <w:r>
+              <w:rPr>
+                <w:rFonts w:hint="cs"/>
+                <w:rtl/>
+              </w:rPr>
+              <w:t xml:space="preserve"> משופר</w:t>
+            </w:r>
+          </w:p>
+        </w:tc>
+        <w:tc>
+          <w:tcPr>
+            <w:tcW w:w="983" w:type="dxa"/>
+          </w:tcPr>
+          <w:p>
+            <w:pPr>
+              <w:cnfStyle w:val="100000000000" w:firstRow="1" w:lastRow="0" w:firstColumn="0" w:lastColumn="0" w:oddVBand="0" w:evenVBand="0" w:oddHBand="0" w:evenHBand="0" w:firstRowFirstColumn="0" w:firstRowLastColumn="0" w:lastRowFirstColumn="0" w:lastRowLastColumn="0"/>
+              <w:rPr>
+                <w:rtl/>
+              </w:rPr>
+            </w:pPr>
+            <w:r>
+              <w:rPr>
+                <w:rFonts w:hint="cs"/>
+                <w:rtl/>
+              </w:rPr>
+              <w:t xml:space="preserve">האם </w:t>
+            </w:r>
+            <w:r>
+              <w:rPr>
+                <w:rFonts w:hint="cs"/>
+              </w:rPr>
+              <w:t xml:space="preserve">LR </w:t>
+            </w:r>
+            <w:r>
+              <w:rPr>
+                <w:rFonts w:hint="cs"/>
+                <w:rtl/>
+              </w:rPr>
+              <w:t>רגיל שיפר?</w:t>
+            </w:r>
+          </w:p>
+        </w:tc>
+        <w:tc>
+          <w:tcPr>
+            <w:tcW w:w="1189" w:type="dxa"/>
+          </w:tcPr>
+          <w:p>
+            <w:pPr>
+              <w:cnfStyle w:val="100000000000" w:firstRow="1" w:lastRow="0" w:firstColumn="0" w:lastColumn="0" w:oddVBand="0" w:evenVBand="0" w:oddHBand="0" w:evenHBand="0" w:firstRowFirstColumn="0" w:firstRowLastColumn="0" w:lastRowFirstColumn="0" w:lastRowLastColumn="0"/>
+              <w:rPr>
+                <w:rtl/>
+              </w:rPr>
+            </w:pPr>
+            <w:r>
+              <w:rPr>
+                <w:rFonts w:hint="cs"/>
+                <w:rtl/>
+              </w:rPr>
+              <w:t xml:space="preserve">האם </w:t>
+            </w:r>
+            <w:r>
+              <w:rPr>
+                <w:rFonts w:hint="cs"/>
+              </w:rPr>
+              <w:t xml:space="preserve">LR </w:t>
+            </w:r>
+            <w:r>
+              <w:rPr>
+                <w:rFonts w:hint="cs"/>
+                <w:rtl/>
+              </w:rPr>
+              <w:t>רגיל משמעותי?</w:t>
+            </w:r>
+          </w:p>
+        </w:tc>
+        <w:tc>
+          <w:tcPr>
+            <w:tcW w:w="885" w:type="dxa"/>
+          </w:tcPr>
+          <w:p>
+            <w:pPr>
+              <w:cnfStyle w:val="100000000000" w:firstRow="1" w:lastRow="0" w:firstColumn="0" w:lastColumn="0" w:oddVBand="0" w:evenVBand="0" w:oddHBand="0" w:evenHBand="0" w:firstRowFirstColumn="0" w:firstRowLastColumn="0" w:lastRowFirstColumn="0" w:lastRowLastColumn="0"/>
+              <w:rPr>
+                <w:rtl/>
+              </w:rPr>
+            </w:pPr>
+            <w:r>
+              <w:rPr>
+                <w:rFonts w:hint="cs"/>
+                <w:rtl/>
+              </w:rPr>
+              <w:t xml:space="preserve">האם </w:t>
+            </w:r>
+            <w:r>
+              <w:rPr>
+                <w:rFonts w:hint="cs"/>
+              </w:rPr>
+              <w:t>LR</w:t>
+            </w:r>
+            <w:r>
+              <w:rPr>
+                <w:rFonts w:hint="cs"/>
+                <w:rtl/>
+              </w:rPr>
+              <w:t xml:space="preserve"> משופר שיפר?</w:t>
+            </w:r>
+          </w:p>
+        </w:tc>
+        <w:tc>
+          <w:tcPr>
+            <w:tcW w:w="1173" w:type="dxa"/>
+          </w:tcPr>
+          <w:p>
+            <w:pPr>
+              <w:cnfStyle w:val="100000000000" w:firstRow="1" w:lastRow="0" w:firstColumn="0" w:lastColumn="0" w:oddVBand="0" w:evenVBand="0" w:oddHBand="0" w:evenHBand="0" w:firstRowFirstColumn="0" w:firstRowLastColumn="0" w:lastRowFirstColumn="0" w:lastRowLastColumn="0"/>
+              <w:rPr>
+                <w:rtl/>
+              </w:rPr>
+            </w:pPr>
+            <w:r>
+              <w:rPr>
+                <w:rFonts w:hint="cs"/>
+                <w:rtl/>
+              </w:rPr>
+              <w:t xml:space="preserve">האם </w:t>
+            </w:r>
+            <w:r>
+              <w:rPr>
+                <w:rFonts w:hint="cs"/>
+              </w:rPr>
+              <w:t xml:space="preserve">LR </w:t>
+            </w:r>
+            <w:r>
+              <w:rPr>
+                <w:rFonts w:hint="cs"/>
+                <w:rtl/>
+              </w:rPr>
+              <w:t>משופר משמעותי?</w:t>
+            </w:r>
+          </w:p>
+        </w:tc>
+      </w:tr>
+      <w:tr>
+        <w:trPr>
+          <w:cnfStyle w:val="000000100000" w:firstRow="0" w:lastRow="0" w:firstColumn="0" w:lastColumn="0" w:oddVBand="0" w:evenVBand="0" w:oddHBand="1" w:evenHBand="0" w:firstRowFirstColumn="0" w:firstRowLastColumn="0" w:lastRowFirstColumn="0" w:lastRowLastColumn="0"/>
+          <w:trHeight w:val="447"/>
+        </w:trPr>
+        <w:tc>
+          <w:tcPr>
+            <w:cnfStyle w:val="001000000000" w:firstRow="0" w:lastRow="0" w:firstColumn="1" w:lastColumn="0" w:oddVBand="0" w:evenVBand="0" w:oddHBand="0" w:evenHBand="0" w:firstRowFirstColumn="0" w:firstRowLastColumn="0" w:lastRowFirstColumn="0" w:lastRowLastColumn="0"/>
+            <w:tcW w:w="869" w:type="dxa"/>
+          </w:tcPr>
+          <w:p>
+            <w:pPr>
+              <w:rPr>
+                <w:rtl/>
+              </w:rPr>
+            </w:pPr>
+            <w:r>
+              <w:rPr>
+                <w:rFonts w:hint="cs"/>
+                <w:rtl/>
+              </w:rPr>
+              <w:t>1</w:t>
+            </w:r>
+          </w:p>
+        </w:tc>
+        <w:tc>
+          <w:tcPr>
+            <w:tcW w:w="1072" w:type="dxa"/>
+          </w:tcPr>
+          <w:p>
+            <w:pPr>
+              <w:cnfStyle w:val="000000100000" w:firstRow="0" w:lastRow="0" w:firstColumn="0" w:lastColumn="0" w:oddVBand="0" w:evenVBand="0" w:oddHBand="1" w:evenHBand="0" w:firstRowFirstColumn="0" w:firstRowLastColumn="0" w:lastRowFirstColumn="0" w:lastRowLastColumn="0"/>
+              <w:rPr>
+                <w:rFonts w:asciiTheme="majorHAnsi" w:hAnsiTheme="majorHAnsi"/>
+                <w:sz w:val="20"/>
+                <w:szCs w:val="20"/>
+              </w:rPr>
+            </w:pPr>
+            <w:r>
+              <w:rPr>
+                <w:rFonts w:asciiTheme="majorHAnsi" w:hAnsiTheme="majorHAnsi"/>
+                <w:sz w:val="20"/>
+                <w:szCs w:val="20"/>
+              </w:rPr>
+              <w:t>KNN</w:t>
+            </w:r>
+          </w:p>
+        </w:tc>
+        <w:tc>
+          <w:tcPr>
+            <w:tcW w:w="851" w:type="dxa"/>
+          </w:tcPr>
+          <w:p>
+            <w:pPr>
+              <w:cnfStyle w:val="000000100000" w:firstRow="0" w:lastRow="0" w:firstColumn="0" w:lastColumn="0" w:oddVBand="0" w:evenVBand="0" w:oddHBand="1" w:evenHBand="0" w:firstRowFirstColumn="0" w:firstRowLastColumn="0" w:lastRowFirstColumn="0" w:lastRowLastColumn="0"/>
+              <w:rPr>
+                <w:rFonts w:asciiTheme="majorHAnsi" w:hAnsiTheme="majorHAnsi"/>
+                <w:sz w:val="20"/>
+                <w:szCs w:val="20"/>
+                <w:rtl/>
+              </w:rPr>
+            </w:pPr>
+            <w:r>
+              <w:rPr>
+                <w:rFonts w:asciiTheme="majorHAnsi" w:hAnsiTheme="majorHAnsi"/>
+                <w:sz w:val="20"/>
+                <w:szCs w:val="20"/>
+              </w:rPr>
+              <w:t>K=1</w:t>
+            </w:r>
+          </w:p>
+        </w:tc>
+        <w:tc>
+          <w:tcPr>
+            <w:tcW w:w="790" w:type="dxa"/>
+          </w:tcPr>
+          <w:p>
+            <w:pPr>
+              <w:cnfStyle w:val="000000100000" w:firstRow="0" w:lastRow="0" w:firstColumn="0" w:lastColumn="0" w:oddVBand="0" w:evenVBand="0" w:oddHBand="1" w:evenHBand="0" w:firstRowFirstColumn="0" w:firstRowLastColumn="0" w:lastRowFirstColumn="0" w:lastRowLastColumn="0"/>
+              <w:rPr>
+                <w:rFonts w:asciiTheme="majorHAnsi" w:hAnsiTheme="majorHAnsi"/>
+                <w:sz w:val="20"/>
+                <w:szCs w:val="20"/>
+                <w:rtl/>
+              </w:rPr>
+            </w:pPr>
+            <w:r>
+              <w:rPr>
+                <w:rFonts w:asciiTheme="majorHAnsi" w:hAnsiTheme="majorHAnsi"/>
+                <w:sz w:val="20"/>
+                <w:szCs w:val="20"/>
+              </w:rPr>
+              <w:t>0.583</w:t>
+            </w:r>
+          </w:p>
+        </w:tc>
+        <w:tc>
+          <w:tcPr>
+            <w:tcW w:w="630" w:type="dxa"/>
+          </w:tcPr>
+          <w:p>
+            <w:pPr>
+              <w:cnfStyle w:val="000000100000" w:firstRow="0" w:lastRow="0" w:firstColumn="0" w:lastColumn="0" w:oddVBand="0" w:evenVBand="0" w:oddHBand="1" w:evenHBand="0" w:firstRowFirstColumn="0" w:firstRowLastColumn="0" w:lastRowFirstColumn="0" w:lastRowLastColumn="0"/>
+              <w:rPr>
+                <w:rFonts w:asciiTheme="majorHAnsi" w:hAnsiTheme="majorHAnsi"/>
+                <w:sz w:val="20"/>
+                <w:szCs w:val="20"/>
+                <w:rtl/>
+              </w:rPr>
+            </w:pPr>
+            <w:r>
+              <w:rPr>
+                <w:rFonts w:asciiTheme="majorHAnsi" w:hAnsiTheme="majorHAnsi"/>
+                <w:sz w:val="20"/>
+                <w:szCs w:val="20"/>
+              </w:rPr>
+              <w:t>0.574</w:t>
+            </w:r>
+          </w:p>
+        </w:tc>
+        <w:tc>
+          <w:tcPr>
+            <w:tcW w:w="900" w:type="dxa"/>
+          </w:tcPr>
+          <w:p>
+            <w:pPr>
+              <w:cnfStyle w:val="000000100000" w:firstRow="0" w:lastRow="0" w:firstColumn="0" w:lastColumn="0" w:oddVBand="0" w:evenVBand="0" w:oddHBand="1" w:evenHBand="0" w:firstRowFirstColumn="0" w:firstRowLastColumn="0" w:lastRowFirstColumn="0" w:lastRowLastColumn="0"/>
+              <w:rPr>
+                <w:rFonts w:asciiTheme="majorHAnsi" w:hAnsiTheme="majorHAnsi"/>
+                <w:sz w:val="20"/>
+                <w:szCs w:val="20"/>
+                <w:rtl/>
+              </w:rPr>
+            </w:pPr>
+            <w:r>
+              <w:rPr>
+                <w:rFonts w:asciiTheme="majorHAnsi" w:hAnsiTheme="majorHAnsi"/>
+                <w:sz w:val="20"/>
+                <w:szCs w:val="20"/>
+              </w:rPr>
+              <w:t>0.584</w:t>
+            </w:r>
+          </w:p>
+        </w:tc>
+        <w:tc>
+          <w:tcPr>
+            <w:tcW w:w="983" w:type="dxa"/>
+          </w:tcPr>
+          <w:p>
+            <w:pPr>
+              <w:cnfStyle w:val="000000100000" w:firstRow="0" w:lastRow="0" w:firstColumn="0" w:lastColumn="0" w:oddVBand="0" w:evenVBand="0" w:oddHBand="1" w:evenHBand="0" w:firstRowFirstColumn="0" w:firstRowLastColumn="0" w:lastRowFirstColumn="0" w:lastRowLastColumn="0"/>
+              <w:rPr>
+                <w:rFonts w:asciiTheme="majorHAnsi" w:hAnsiTheme="majorHAnsi"/>
+                <w:sz w:val="20"/>
+                <w:szCs w:val="20"/>
+                <w:rtl/>
+              </w:rPr>
+            </w:pPr>
+            <w:r>
+              <w:rPr>
+                <w:rFonts w:asciiTheme="majorHAnsi" w:hAnsiTheme="majorHAnsi"/>
+                <w:sz w:val="20"/>
+                <w:szCs w:val="20"/>
+                <w:rtl/>
+              </w:rPr>
+              <w:t>לא</w:t>
+            </w:r>
+          </w:p>
+        </w:tc>
+        <w:tc>
+          <w:tcPr>
+            <w:tcW w:w="1189" w:type="dxa"/>
+          </w:tcPr>
+          <w:p>
+            <w:pPr>
+              <w:cnfStyle w:val="000000100000" w:firstRow="0" w:lastRow="0" w:firstColumn="0" w:lastColumn="0" w:oddVBand="0" w:evenVBand="0" w:oddHBand="1" w:evenHBand="0" w:firstRowFirstColumn="0" w:firstRowLastColumn="0" w:lastRowFirstColumn="0" w:lastRowLastColumn="0"/>
+              <w:rPr>
+                <w:rFonts w:asciiTheme="majorHAnsi" w:hAnsiTheme="majorHAnsi"/>
+                <w:sz w:val="20"/>
+                <w:szCs w:val="20"/>
+                <w:rtl/>
+              </w:rPr>
+            </w:pPr>
+            <w:r>
+              <w:rPr>
+                <w:rFonts w:asciiTheme="majorHAnsi" w:hAnsiTheme="majorHAnsi"/>
+                <w:sz w:val="20"/>
+                <w:szCs w:val="20"/>
+                <w:rtl/>
+              </w:rPr>
+              <w:t>לא</w:t>
+            </w:r>
+          </w:p>
+        </w:tc>
+        <w:tc>
+          <w:tcPr>
+            <w:tcW w:w="885" w:type="dxa"/>
+          </w:tcPr>
+          <w:p>
+            <w:pPr>
+              <w:cnfStyle w:val="000000100000" w:firstRow="0" w:lastRow="0" w:firstColumn="0" w:lastColumn="0" w:oddVBand="0" w:evenVBand="0" w:oddHBand="1" w:evenHBand="0" w:firstRowFirstColumn="0" w:firstRowLastColumn="0" w:lastRowFirstColumn="0" w:lastRowLastColumn="0"/>
+              <w:rPr>
+                <w:rFonts w:asciiTheme="majorHAnsi" w:hAnsiTheme="majorHAnsi"/>
+                <w:sz w:val="20"/>
+                <w:szCs w:val="20"/>
+                <w:rtl/>
+              </w:rPr>
+            </w:pPr>
+            <w:r>
+              <w:rPr>
+                <w:rFonts w:asciiTheme="majorHAnsi" w:hAnsiTheme="majorHAnsi"/>
+                <w:sz w:val="20"/>
+                <w:szCs w:val="20"/>
+                <w:rtl/>
+              </w:rPr>
+              <w:t>כן</w:t>
+            </w:r>
+          </w:p>
+        </w:tc>
+        <w:tc>
+          <w:tcPr>
+            <w:tcW w:w="1173" w:type="dxa"/>
+          </w:tcPr>
+          <w:p>
+            <w:pPr>
+              <w:cnfStyle w:val="000000100000" w:firstRow="0" w:lastRow="0" w:firstColumn="0" w:lastColumn="0" w:oddVBand="0" w:evenVBand="0" w:oddHBand="1" w:evenHBand="0" w:firstRowFirstColumn="0" w:firstRowLastColumn="0" w:lastRowFirstColumn="0" w:lastRowLastColumn="0"/>
+              <w:rPr>
+                <w:rFonts w:asciiTheme="majorHAnsi" w:hAnsiTheme="majorHAnsi"/>
+                <w:sz w:val="20"/>
+                <w:szCs w:val="20"/>
+                <w:rtl/>
+              </w:rPr>
+            </w:pPr>
+            <w:r>
+              <w:rPr>
+                <w:rFonts w:asciiTheme="majorHAnsi" w:hAnsiTheme="majorHAnsi"/>
+                <w:sz w:val="20"/>
+                <w:szCs w:val="20"/>
+                <w:rtl/>
+              </w:rPr>
+              <w:t>לא</w:t>
+            </w:r>
+          </w:p>
+        </w:tc>
+      </w:tr>
+      <w:tr>
+        <w:trPr>
+          <w:trHeight w:val="447"/>
+        </w:trPr>
+        <w:tc>
+          <w:tcPr>
+            <w:cnfStyle w:val="001000000000" w:firstRow="0" w:lastRow="0" w:firstColumn="1" w:lastColumn="0" w:oddVBand="0" w:evenVBand="0" w:oddHBand="0" w:evenHBand="0" w:firstRowFirstColumn="0" w:firstRowLastColumn="0" w:lastRowFirstColumn="0" w:lastRowLastColumn="0"/>
+            <w:tcW w:w="869" w:type="dxa"/>
+          </w:tcPr>
+          <w:p>
+            <w:pPr>
+              <w:rPr>
+                <w:rtl/>
+              </w:rPr>
+            </w:pPr>
+            <w:r>
+              <w:rPr>
+                <w:rFonts w:hint="cs"/>
+                <w:rtl/>
+              </w:rPr>
+              <w:t>2</w:t>
+            </w:r>
+          </w:p>
+        </w:tc>
+        <w:tc>
+          <w:tcPr>
+            <w:tcW w:w="1072" w:type="dxa"/>
+          </w:tcPr>
+          <w:p>
+            <w:pPr>
+              <w:cnfStyle w:val="000000000000" w:firstRow="0" w:lastRow="0" w:firstColumn="0" w:lastColumn="0" w:oddVBand="0" w:evenVBand="0" w:oddHBand="0" w:evenHBand="0" w:firstRowFirstColumn="0" w:firstRowLastColumn="0" w:lastRowFirstColumn="0" w:lastRowLastColumn="0"/>
+              <w:rPr>
+                <w:rFonts w:asciiTheme="majorHAnsi" w:hAnsiTheme="majorHAnsi"/>
+                <w:sz w:val="20"/>
+                <w:szCs w:val="20"/>
+                <w:rtl/>
+              </w:rPr>
+            </w:pPr>
+            <w:r>
+              <w:rPr>
+                <w:rFonts w:asciiTheme="majorHAnsi" w:hAnsiTheme="majorHAnsi"/>
+                <w:sz w:val="20"/>
+                <w:szCs w:val="20"/>
+              </w:rPr>
+              <w:t>KNN</w:t>
+            </w:r>
+          </w:p>
+        </w:tc>
+        <w:tc>
+          <w:tcPr>
+            <w:tcW w:w="851" w:type="dxa"/>
+          </w:tcPr>
+          <w:p>
+            <w:pPr>
+              <w:cnfStyle w:val="000000000000" w:firstRow="0" w:lastRow="0" w:firstColumn="0" w:lastColumn="0" w:oddVBand="0" w:evenVBand="0" w:oddHBand="0" w:evenHBand="0" w:firstRowFirstColumn="0" w:firstRowLastColumn="0" w:lastRowFirstColumn="0" w:lastRowLastColumn="0"/>
+              <w:rPr>
+                <w:rFonts w:asciiTheme="majorHAnsi" w:hAnsiTheme="majorHAnsi"/>
+                <w:sz w:val="20"/>
+                <w:szCs w:val="20"/>
+                <w:rtl/>
+              </w:rPr>
+            </w:pPr>
+            <w:r>
+              <w:rPr>
+                <w:rFonts w:asciiTheme="majorHAnsi" w:hAnsiTheme="majorHAnsi"/>
+                <w:sz w:val="20"/>
+                <w:szCs w:val="20"/>
+              </w:rPr>
+              <w:t>K=3</w:t>
+            </w:r>
+          </w:p>
+        </w:tc>
+        <w:tc>
+          <w:tcPr>
+            <w:tcW w:w="790" w:type="dxa"/>
+          </w:tcPr>
+          <w:p>
+            <w:pPr>
+              <w:cnfStyle w:val="000000000000" w:firstRow="0" w:lastRow="0" w:firstColumn="0" w:lastColumn="0" w:oddVBand="0" w:evenVBand="0" w:oddHBand="0" w:evenHBand="0" w:firstRowFirstColumn="0" w:firstRowLastColumn="0" w:lastRowFirstColumn="0" w:lastRowLastColumn="0"/>
+              <w:rPr>
+                <w:rFonts w:asciiTheme="majorHAnsi" w:hAnsiTheme="majorHAnsi"/>
+                <w:sz w:val="20"/>
+                <w:szCs w:val="20"/>
+                <w:rtl/>
+              </w:rPr>
+            </w:pPr>
+            <w:r>
+              <w:rPr>
+                <w:rFonts w:asciiTheme="majorHAnsi" w:hAnsiTheme="majorHAnsi"/>
+                <w:sz w:val="20"/>
+                <w:szCs w:val="20"/>
+                <w:rtl/>
+              </w:rPr>
+              <w:t>0.646</w:t>
+            </w:r>
+          </w:p>
+        </w:tc>
+        <w:tc>
+          <w:tcPr>
+            <w:tcW w:w="630" w:type="dxa"/>
+          </w:tcPr>
+          <w:p>
+            <w:pPr>
+              <w:cnfStyle w:val="000000000000" w:firstRow="0" w:lastRow="0" w:firstColumn="0" w:lastColumn="0" w:oddVBand="0" w:evenVBand="0" w:oddHBand="0" w:evenHBand="0" w:firstRowFirstColumn="0" w:firstRowLastColumn="0" w:lastRowFirstColumn="0" w:lastRowLastColumn="0"/>
+              <w:rPr>
+                <w:rFonts w:asciiTheme="majorHAnsi" w:hAnsiTheme="majorHAnsi"/>
+                <w:sz w:val="20"/>
+                <w:szCs w:val="20"/>
+                <w:rtl/>
+              </w:rPr>
+            </w:pPr>
+            <w:r>
+              <w:rPr>
+                <w:rFonts w:asciiTheme="majorHAnsi" w:hAnsiTheme="majorHAnsi" w:hint="cs"/>
+                <w:sz w:val="20"/>
+                <w:szCs w:val="20"/>
+                <w:rtl/>
+              </w:rPr>
+              <w:t>0.608</w:t>
+            </w:r>
+          </w:p>
+        </w:tc>
+        <w:tc>
+          <w:tcPr>
+            <w:tcW w:w="900" w:type="dxa"/>
+          </w:tcPr>
+          <w:p>
+            <w:pPr>
+              <w:cnfStyle w:val="000000000000" w:firstRow="0" w:lastRow="0" w:firstColumn="0" w:lastColumn="0" w:oddVBand="0" w:evenVBand="0" w:oddHBand="0" w:evenHBand="0" w:firstRowFirstColumn="0" w:firstRowLastColumn="0" w:lastRowFirstColumn="0" w:lastRowLastColumn="0"/>
+              <w:rPr>
+                <w:rFonts w:asciiTheme="majorHAnsi" w:hAnsiTheme="majorHAnsi"/>
+                <w:sz w:val="20"/>
+                <w:szCs w:val="20"/>
+                <w:rtl/>
+              </w:rPr>
+            </w:pPr>
+            <w:r>
+              <w:rPr>
+                <w:rFonts w:asciiTheme="majorHAnsi" w:hAnsiTheme="majorHAnsi" w:hint="cs"/>
+                <w:sz w:val="20"/>
+                <w:szCs w:val="20"/>
+                <w:rtl/>
+              </w:rPr>
+              <w:t>0.647</w:t>
+            </w:r>
+          </w:p>
+        </w:tc>
+        <w:tc>
+          <w:tcPr>
+            <w:tcW w:w="983" w:type="dxa"/>
+          </w:tcPr>
+          <w:p>
+            <w:pPr>
+              <w:cnfStyle w:val="000000000000" w:firstRow="0" w:lastRow="0" w:firstColumn="0" w:lastColumn="0" w:oddVBand="0" w:evenVBand="0" w:oddHBand="0" w:evenHBand="0" w:firstRowFirstColumn="0" w:firstRowLastColumn="0" w:lastRowFirstColumn="0" w:lastRowLastColumn="0"/>
+              <w:rPr>
+                <w:rFonts w:asciiTheme="majorHAnsi" w:hAnsiTheme="majorHAnsi"/>
+                <w:sz w:val="20"/>
+                <w:szCs w:val="20"/>
+                <w:rtl/>
+              </w:rPr>
+            </w:pPr>
+            <w:r>
+              <w:rPr>
+                <w:rFonts w:asciiTheme="majorHAnsi" w:hAnsiTheme="majorHAnsi" w:hint="cs"/>
+                <w:sz w:val="20"/>
+                <w:szCs w:val="20"/>
+                <w:rtl/>
+              </w:rPr>
+              <w:t>לא</w:t>
+            </w:r>
+          </w:p>
+        </w:tc>
+        <w:tc>
+          <w:tcPr>
+            <w:tcW w:w="1189" w:type="dxa"/>
+          </w:tcPr>
+          <w:p>
+            <w:pPr>
+              <w:cnfStyle w:val="000000000000" w:firstRow="0" w:lastRow="0" w:firstColumn="0" w:lastColumn="0" w:oddVBand="0" w:evenVBand="0" w:oddHBand="0" w:evenHBand="0" w:firstRowFirstColumn="0" w:firstRowLastColumn="0" w:lastRowFirstColumn="0" w:lastRowLastColumn="0"/>
+              <w:rPr>
+                <w:rFonts w:asciiTheme="majorHAnsi" w:hAnsiTheme="majorHAnsi"/>
+                <w:sz w:val="20"/>
+                <w:szCs w:val="20"/>
+                <w:rtl/>
+              </w:rPr>
+            </w:pPr>
+            <w:r>
+              <w:rPr>
+                <w:rFonts w:asciiTheme="majorHAnsi" w:hAnsiTheme="majorHAnsi" w:hint="cs"/>
+                <w:sz w:val="20"/>
+                <w:szCs w:val="20"/>
+                <w:rtl/>
+              </w:rPr>
+              <w:t>כן</w:t>
+            </w:r>
+          </w:p>
+        </w:tc>
+        <w:tc>
+          <w:tcPr>
+            <w:tcW w:w="885" w:type="dxa"/>
+          </w:tcPr>
+          <w:p>
+            <w:pPr>
+              <w:cnfStyle w:val="000000000000" w:firstRow="0" w:lastRow="0" w:firstColumn="0" w:lastColumn="0" w:oddVBand="0" w:evenVBand="0" w:oddHBand="0" w:evenHBand="0" w:firstRowFirstColumn="0" w:firstRowLastColumn="0" w:lastRowFirstColumn="0" w:lastRowLastColumn="0"/>
+              <w:rPr>
+                <w:rFonts w:asciiTheme="majorHAnsi" w:hAnsiTheme="majorHAnsi"/>
+                <w:sz w:val="20"/>
+                <w:szCs w:val="20"/>
+                <w:rtl/>
+              </w:rPr>
+            </w:pPr>
+            <w:r>
+              <w:rPr>
+                <w:rFonts w:asciiTheme="majorHAnsi" w:hAnsiTheme="majorHAnsi" w:hint="cs"/>
+                <w:sz w:val="20"/>
+                <w:szCs w:val="20"/>
+                <w:rtl/>
+              </w:rPr>
+              <w:t>כן</w:t>
+            </w:r>
+          </w:p>
+        </w:tc>
+        <w:tc>
+          <w:tcPr>
+            <w:tcW w:w="1173" w:type="dxa"/>
+          </w:tcPr>
+          <w:p>
+            <w:pPr>
+              <w:cnfStyle w:val="000000000000" w:firstRow="0" w:lastRow="0" w:firstColumn="0" w:lastColumn="0" w:oddVBand="0" w:evenVBand="0" w:oddHBand="0" w:evenHBand="0" w:firstRowFirstColumn="0" w:firstRowLastColumn="0" w:lastRowFirstColumn="0" w:lastRowLastColumn="0"/>
+              <w:rPr>
+                <w:rFonts w:asciiTheme="majorHAnsi" w:hAnsiTheme="majorHAnsi"/>
+                <w:sz w:val="20"/>
+                <w:szCs w:val="20"/>
+                <w:rtl/>
+              </w:rPr>
+            </w:pPr>
+            <w:r>
+              <w:rPr>
+                <w:rFonts w:asciiTheme="majorHAnsi" w:hAnsiTheme="majorHAnsi" w:hint="cs"/>
+                <w:sz w:val="20"/>
+                <w:szCs w:val="20"/>
+                <w:rtl/>
+              </w:rPr>
+              <w:t>לא</w:t>
+            </w:r>
+          </w:p>
+        </w:tc>
+      </w:tr>
+      <w:tr>
+        <w:trPr>
+          <w:cnfStyle w:val="000000100000" w:firstRow="0" w:lastRow="0" w:firstColumn="0" w:lastColumn="0" w:oddVBand="0" w:evenVBand="0" w:oddHBand="1" w:evenHBand="0" w:firstRowFirstColumn="0" w:firstRowLastColumn="0" w:lastRowFirstColumn="0" w:lastRowLastColumn="0"/>
+          <w:trHeight w:val="447"/>
+        </w:trPr>
+        <w:tc>
+          <w:tcPr>
+            <w:cnfStyle w:val="001000000000" w:firstRow="0" w:lastRow="0" w:firstColumn="1" w:lastColumn="0" w:oddVBand="0" w:evenVBand="0" w:oddHBand="0" w:evenHBand="0" w:firstRowFirstColumn="0" w:firstRowLastColumn="0" w:lastRowFirstColumn="0" w:lastRowLastColumn="0"/>
+            <w:tcW w:w="869" w:type="dxa"/>
+          </w:tcPr>
+          <w:p>
+            <w:pPr>
+              <w:rPr>
+                <w:rtl/>
+              </w:rPr>
+            </w:pPr>
+            <w:r>
+              <w:rPr>
+                <w:rFonts w:hint="cs"/>
+                <w:rtl/>
+              </w:rPr>
+              <w:t>3</w:t>
+            </w:r>
+          </w:p>
+        </w:tc>
+        <w:tc>
+          <w:tcPr>
+            <w:tcW w:w="1072" w:type="dxa"/>
+          </w:tcPr>
+          <w:p>
+            <w:pPr>
+              <w:cnfStyle w:val="000000100000" w:firstRow="0" w:lastRow="0" w:firstColumn="0" w:lastColumn="0" w:oddVBand="0" w:evenVBand="0" w:oddHBand="1" w:evenHBand="0" w:firstRowFirstColumn="0" w:firstRowLastColumn="0" w:lastRowFirstColumn="0" w:lastRowLastColumn="0"/>
+              <w:rPr>
+                <w:rFonts w:asciiTheme="majorHAnsi" w:hAnsiTheme="majorHAnsi"/>
+                <w:sz w:val="20"/>
+                <w:szCs w:val="20"/>
+                <w:rtl/>
+              </w:rPr>
+            </w:pPr>
+            <w:r>
+              <w:rPr>
+                <w:rFonts w:asciiTheme="majorHAnsi" w:hAnsiTheme="majorHAnsi"/>
+                <w:sz w:val="20"/>
+                <w:szCs w:val="20"/>
+              </w:rPr>
+              <w:t>DT</w:t>
+            </w:r>
+          </w:p>
+        </w:tc>
+        <w:tc>
+          <w:tcPr>
+            <w:tcW w:w="851" w:type="dxa"/>
+          </w:tcPr>
+          <w:p>
+            <w:pPr>
+              <w:cnfStyle w:val="000000100000" w:firstRow="0" w:lastRow="0" w:firstColumn="0" w:lastColumn="0" w:oddVBand="0" w:evenVBand="0" w:oddHBand="1" w:evenHBand="0" w:firstRowFirstColumn="0" w:firstRowLastColumn="0" w:lastRowFirstColumn="0" w:lastRowLastColumn="0"/>
+              <w:rPr>
+                <w:rFonts w:asciiTheme="majorHAnsi" w:hAnsiTheme="majorHAnsi"/>
+                <w:sz w:val="20"/>
+                <w:szCs w:val="20"/>
+                <w:rtl/>
+              </w:rPr>
+            </w:pPr>
+            <w:r>
+              <w:rPr>
+                <w:rFonts w:asciiTheme="majorHAnsi" w:hAnsiTheme="majorHAnsi"/>
+                <w:sz w:val="20"/>
+                <w:szCs w:val="20"/>
+              </w:rPr>
+              <w:t>L=1</w:t>
+            </w:r>
+          </w:p>
+        </w:tc>
+        <w:tc>
+          <w:tcPr>
+            <w:tcW w:w="790" w:type="dxa"/>
+          </w:tcPr>
+          <w:p>
+            <w:pPr>
+              <w:cnfStyle w:val="000000100000" w:firstRow="0" w:lastRow="0" w:firstColumn="0" w:lastColumn="0" w:oddVBand="0" w:evenVBand="0" w:oddHBand="1" w:evenHBand="0" w:firstRowFirstColumn="0" w:firstRowLastColumn="0" w:lastRowFirstColumn="0" w:lastRowLastColumn="0"/>
+              <w:rPr>
+                <w:rFonts w:asciiTheme="majorHAnsi" w:hAnsiTheme="majorHAnsi"/>
+                <w:sz w:val="20"/>
+                <w:szCs w:val="20"/>
+                <w:rtl/>
+              </w:rPr>
+            </w:pPr>
+            <w:r>
+              <w:rPr>
+                <w:rFonts w:asciiTheme="majorHAnsi" w:hAnsiTheme="majorHAnsi" w:hint="cs"/>
+                <w:sz w:val="20"/>
+                <w:szCs w:val="20"/>
+                <w:rtl/>
+              </w:rPr>
+              <w:t>0.579</w:t>
+            </w:r>
+          </w:p>
+        </w:tc>
+        <w:tc>
+          <w:tcPr>
+            <w:tcW w:w="630" w:type="dxa"/>
+          </w:tcPr>
+          <w:p>
+            <w:pPr>
+              <w:cnfStyle w:val="000000100000" w:firstRow="0" w:lastRow="0" w:firstColumn="0" w:lastColumn="0" w:oddVBand="0" w:evenVBand="0" w:oddHBand="1" w:evenHBand="0" w:firstRowFirstColumn="0" w:firstRowLastColumn="0" w:lastRowFirstColumn="0" w:lastRowLastColumn="0"/>
+              <w:rPr>
+                <w:rFonts w:asciiTheme="majorHAnsi" w:hAnsiTheme="majorHAnsi"/>
+                <w:sz w:val="20"/>
+                <w:szCs w:val="20"/>
+                <w:rtl/>
+              </w:rPr>
+            </w:pPr>
+            <w:r>
+              <w:rPr>
+                <w:rFonts w:asciiTheme="majorHAnsi" w:hAnsiTheme="majorHAnsi" w:hint="cs"/>
+                <w:sz w:val="20"/>
+                <w:szCs w:val="20"/>
+                <w:rtl/>
+              </w:rPr>
+              <w:t>0.506</w:t>
+            </w:r>
+          </w:p>
+        </w:tc>
+        <w:tc>
+          <w:tcPr>
+            <w:tcW w:w="900" w:type="dxa"/>
+          </w:tcPr>
+          <w:p>
+            <w:pPr>
+              <w:cnfStyle w:val="000000100000" w:firstRow="0" w:lastRow="0" w:firstColumn="0" w:lastColumn="0" w:oddVBand="0" w:evenVBand="0" w:oddHBand="1" w:evenHBand="0" w:firstRowFirstColumn="0" w:firstRowLastColumn="0" w:lastRowFirstColumn="0" w:lastRowLastColumn="0"/>
+              <w:rPr>
+                <w:rFonts w:asciiTheme="majorHAnsi" w:hAnsiTheme="majorHAnsi"/>
+                <w:sz w:val="20"/>
+                <w:szCs w:val="20"/>
+                <w:rtl/>
+              </w:rPr>
+            </w:pPr>
+            <w:r>
+              <w:rPr>
+                <w:rFonts w:asciiTheme="majorHAnsi" w:hAnsiTheme="majorHAnsi" w:hint="cs"/>
+                <w:sz w:val="20"/>
+                <w:szCs w:val="20"/>
+                <w:rtl/>
+              </w:rPr>
+              <w:t>0.526</w:t>
+            </w:r>
+          </w:p>
+        </w:tc>
+        <w:tc>
+          <w:tcPr>
+            <w:tcW w:w="983" w:type="dxa"/>
+          </w:tcPr>
+          <w:p>
+            <w:pPr>
+              <w:cnfStyle w:val="000000100000" w:firstRow="0" w:lastRow="0" w:firstColumn="0" w:lastColumn="0" w:oddVBand="0" w:evenVBand="0" w:oddHBand="1" w:evenHBand="0" w:firstRowFirstColumn="0" w:firstRowLastColumn="0" w:lastRowFirstColumn="0" w:lastRowLastColumn="0"/>
+              <w:rPr>
+                <w:rFonts w:asciiTheme="majorHAnsi" w:hAnsiTheme="majorHAnsi"/>
+                <w:sz w:val="20"/>
+                <w:szCs w:val="20"/>
+                <w:rtl/>
+              </w:rPr>
+            </w:pPr>
+            <w:r>
+              <w:rPr>
+                <w:rFonts w:asciiTheme="majorHAnsi" w:hAnsiTheme="majorHAnsi" w:hint="cs"/>
+                <w:sz w:val="20"/>
+                <w:szCs w:val="20"/>
+                <w:rtl/>
+              </w:rPr>
+              <w:t>לא</w:t>
+            </w:r>
+          </w:p>
+        </w:tc>
+        <w:tc>
+          <w:tcPr>
+            <w:tcW w:w="1189" w:type="dxa"/>
+          </w:tcPr>
+          <w:p>
+            <w:pPr>
+              <w:cnfStyle w:val="000000100000" w:firstRow="0" w:lastRow="0" w:firstColumn="0" w:lastColumn="0" w:oddVBand="0" w:evenVBand="0" w:oddHBand="1" w:evenHBand="0" w:firstRowFirstColumn="0" w:firstRowLastColumn="0" w:lastRowFirstColumn="0" w:lastRowLastColumn="0"/>
+              <w:rPr>
+                <w:rFonts w:asciiTheme="majorHAnsi" w:hAnsiTheme="majorHAnsi"/>
+                <w:sz w:val="20"/>
+                <w:szCs w:val="20"/>
+                <w:rtl/>
+              </w:rPr>
+            </w:pPr>
+            <w:r>
+              <w:rPr>
+                <w:rFonts w:asciiTheme="majorHAnsi" w:hAnsiTheme="majorHAnsi" w:hint="cs"/>
+                <w:sz w:val="20"/>
+                <w:szCs w:val="20"/>
+                <w:rtl/>
+              </w:rPr>
+              <w:t>לא</w:t>
+            </w:r>
+          </w:p>
+        </w:tc>
+        <w:tc>
+          <w:tcPr>
+            <w:tcW w:w="885" w:type="dxa"/>
+          </w:tcPr>
+          <w:p>
+            <w:pPr>
+              <w:cnfStyle w:val="000000100000" w:firstRow="0" w:lastRow="0" w:firstColumn="0" w:lastColumn="0" w:oddVBand="0" w:evenVBand="0" w:oddHBand="1" w:evenHBand="0" w:firstRowFirstColumn="0" w:firstRowLastColumn="0" w:lastRowFirstColumn="0" w:lastRowLastColumn="0"/>
+              <w:rPr>
+                <w:rFonts w:asciiTheme="majorHAnsi" w:hAnsiTheme="majorHAnsi"/>
+                <w:sz w:val="20"/>
+                <w:szCs w:val="20"/>
+                <w:rtl/>
+              </w:rPr>
+            </w:pPr>
+            <w:r>
+              <w:rPr>
+                <w:rFonts w:asciiTheme="majorHAnsi" w:hAnsiTheme="majorHAnsi" w:hint="cs"/>
+                <w:sz w:val="20"/>
+                <w:szCs w:val="20"/>
+                <w:rtl/>
+              </w:rPr>
+              <w:t>לא</w:t>
+            </w:r>
+          </w:p>
+        </w:tc>
+        <w:tc>
+          <w:tcPr>
+            <w:tcW w:w="1173" w:type="dxa"/>
+          </w:tcPr>
+          <w:p>
+            <w:pPr>
+              <w:cnfStyle w:val="000000100000" w:firstRow="0" w:lastRow="0" w:firstColumn="0" w:lastColumn="0" w:oddVBand="0" w:evenVBand="0" w:oddHBand="1" w:evenHBand="0" w:firstRowFirstColumn="0" w:firstRowLastColumn="0" w:lastRowFirstColumn="0" w:lastRowLastColumn="0"/>
+              <w:rPr>
+                <w:rFonts w:asciiTheme="majorHAnsi" w:hAnsiTheme="majorHAnsi"/>
+                <w:sz w:val="20"/>
+                <w:szCs w:val="20"/>
+                <w:rtl/>
+              </w:rPr>
+            </w:pPr>
+            <w:r>
+              <w:rPr>
+                <w:rFonts w:asciiTheme="majorHAnsi" w:hAnsiTheme="majorHAnsi" w:hint="cs"/>
+                <w:sz w:val="20"/>
+                <w:szCs w:val="20"/>
+                <w:rtl/>
+              </w:rPr>
+              <w:t>לא</w:t>
+            </w:r>
+          </w:p>
+        </w:tc>
+      </w:tr>
+      <w:tr>
+        <w:trPr>
+          <w:trHeight w:val="428"/>
+        </w:trPr>
+        <w:tc>
+          <w:tcPr>
+            <w:cnfStyle w:val="001000000000" w:firstRow="0" w:lastRow="0" w:firstColumn="1" w:lastColumn="0" w:oddVBand="0" w:evenVBand="0" w:oddHBand="0" w:evenHBand="0" w:firstRowFirstColumn="0" w:firstRowLastColumn="0" w:lastRowFirstColumn="0" w:lastRowLastColumn="0"/>
+            <w:tcW w:w="869" w:type="dxa"/>
+          </w:tcPr>
+          <w:p>
+            <w:pPr>
+              <w:rPr>
+                <w:rtl/>
+              </w:rPr>
+            </w:pPr>
+            <w:r>
+              <w:rPr>
+                <w:rFonts w:hint="cs"/>
+                <w:rtl/>
+              </w:rPr>
+              <w:t>4</w:t>
+            </w:r>
+          </w:p>
+        </w:tc>
+        <w:tc>
+          <w:tcPr>
+            <w:tcW w:w="1072" w:type="dxa"/>
+          </w:tcPr>
+          <w:p>
+            <w:pPr>
+              <w:cnfStyle w:val="000000000000" w:firstRow="0" w:lastRow="0" w:firstColumn="0" w:lastColumn="0" w:oddVBand="0" w:evenVBand="0" w:oddHBand="0" w:evenHBand="0" w:firstRowFirstColumn="0" w:firstRowLastColumn="0" w:lastRowFirstColumn="0" w:lastRowLastColumn="0"/>
+              <w:rPr>
+                <w:rFonts w:asciiTheme="majorHAnsi" w:hAnsiTheme="majorHAnsi"/>
+                <w:sz w:val="20"/>
+                <w:szCs w:val="20"/>
+                <w:rtl/>
+              </w:rPr>
+            </w:pPr>
+            <w:r>
+              <w:rPr>
+                <w:rFonts w:asciiTheme="majorHAnsi" w:hAnsiTheme="majorHAnsi"/>
+                <w:sz w:val="20"/>
+                <w:szCs w:val="20"/>
+              </w:rPr>
+              <w:t>DT</w:t>
+            </w:r>
+          </w:p>
+        </w:tc>
+        <w:tc>
+          <w:tcPr>
+            <w:tcW w:w="851" w:type="dxa"/>
+          </w:tcPr>
+          <w:p>
+            <w:pPr>
+              <w:cnfStyle w:val="000000000000" w:firstRow="0" w:lastRow="0" w:firstColumn="0" w:lastColumn="0" w:oddVBand="0" w:evenVBand="0" w:oddHBand="0" w:evenHBand="0" w:firstRowFirstColumn="0" w:firstRowLastColumn="0" w:lastRowFirstColumn="0" w:lastRowLastColumn="0"/>
+              <w:rPr>
+                <w:rFonts w:asciiTheme="majorHAnsi" w:hAnsiTheme="majorHAnsi"/>
+                <w:sz w:val="20"/>
+                <w:szCs w:val="20"/>
+                <w:rtl/>
+              </w:rPr>
+            </w:pPr>
+            <w:r>
+              <w:rPr>
+                <w:rFonts w:asciiTheme="majorHAnsi" w:hAnsiTheme="majorHAnsi"/>
+                <w:sz w:val="20"/>
+                <w:szCs w:val="20"/>
+              </w:rPr>
+              <w:t>L=3</w:t>
+            </w:r>
+          </w:p>
+        </w:tc>
+        <w:tc>
+          <w:tcPr>
+            <w:tcW w:w="790" w:type="dxa"/>
+          </w:tcPr>
+          <w:p>
+            <w:pPr>
+              <w:cnfStyle w:val="000000000000" w:firstRow="0" w:lastRow="0" w:firstColumn="0" w:lastColumn="0" w:oddVBand="0" w:evenVBand="0" w:oddHBand="0" w:evenHBand="0" w:firstRowFirstColumn="0" w:firstRowLastColumn="0" w:lastRowFirstColumn="0" w:lastRowLastColumn="0"/>
+              <w:rPr>
+                <w:rFonts w:asciiTheme="majorHAnsi" w:hAnsiTheme="majorHAnsi"/>
+                <w:sz w:val="20"/>
+                <w:szCs w:val="20"/>
+                <w:rtl/>
+              </w:rPr>
+            </w:pPr>
+            <w:r>
+              <w:rPr>
+                <w:rFonts w:asciiTheme="majorHAnsi" w:hAnsiTheme="majorHAnsi" w:hint="cs"/>
+                <w:sz w:val="20"/>
+                <w:szCs w:val="20"/>
+                <w:rtl/>
+              </w:rPr>
+              <w:t>0.584</w:t>
+            </w:r>
+          </w:p>
+        </w:tc>
+        <w:tc>
+          <w:tcPr>
+            <w:tcW w:w="630" w:type="dxa"/>
+          </w:tcPr>
+          <w:p>
+            <w:pPr>
+              <w:cnfStyle w:val="000000000000" w:firstRow="0" w:lastRow="0" w:firstColumn="0" w:lastColumn="0" w:oddVBand="0" w:evenVBand="0" w:oddHBand="0" w:evenHBand="0" w:firstRowFirstColumn="0" w:firstRowLastColumn="0" w:lastRowFirstColumn="0" w:lastRowLastColumn="0"/>
+              <w:rPr>
+                <w:rFonts w:asciiTheme="majorHAnsi" w:hAnsiTheme="majorHAnsi"/>
+                <w:sz w:val="20"/>
+                <w:szCs w:val="20"/>
+                <w:rtl/>
+              </w:rPr>
+            </w:pPr>
+            <w:r>
+              <w:rPr>
+                <w:rFonts w:asciiTheme="majorHAnsi" w:hAnsiTheme="majorHAnsi" w:hint="cs"/>
+                <w:sz w:val="20"/>
+                <w:szCs w:val="20"/>
+                <w:rtl/>
+              </w:rPr>
+              <w:t>0.527</w:t>
+            </w:r>
+          </w:p>
+        </w:tc>
+        <w:tc>
+          <w:tcPr>
+            <w:tcW w:w="900" w:type="dxa"/>
+          </w:tcPr>
+          <w:p>
+            <w:pPr>
+              <w:cnfStyle w:val="000000000000" w:firstRow="0" w:lastRow="0" w:firstColumn="0" w:lastColumn="0" w:oddVBand="0" w:evenVBand="0" w:oddHBand="0" w:evenHBand="0" w:firstRowFirstColumn="0" w:firstRowLastColumn="0" w:lastRowFirstColumn="0" w:lastRowLastColumn="0"/>
+              <w:rPr>
+                <w:rFonts w:asciiTheme="majorHAnsi" w:hAnsiTheme="majorHAnsi"/>
+                <w:sz w:val="20"/>
+                <w:szCs w:val="20"/>
+                <w:rtl/>
+              </w:rPr>
+            </w:pPr>
+            <w:r>
+              <w:rPr>
+                <w:rFonts w:asciiTheme="majorHAnsi" w:hAnsiTheme="majorHAnsi" w:hint="cs"/>
+                <w:sz w:val="20"/>
+                <w:szCs w:val="20"/>
+                <w:rtl/>
+              </w:rPr>
+              <w:t>0.536</w:t>
+            </w:r>
+          </w:p>
+        </w:tc>
+        <w:tc>
+          <w:tcPr>
+            <w:tcW w:w="983" w:type="dxa"/>
+          </w:tcPr>
+          <w:p>
+            <w:pPr>
+              <w:cnfStyle w:val="000000000000" w:firstRow="0" w:lastRow="0" w:firstColumn="0" w:lastColumn="0" w:oddVBand="0" w:evenVBand="0" w:oddHBand="0" w:evenHBand="0" w:firstRowFirstColumn="0" w:firstRowLastColumn="0" w:lastRowFirstColumn="0" w:lastRowLastColumn="0"/>
+              <w:rPr>
+                <w:rFonts w:asciiTheme="majorHAnsi" w:hAnsiTheme="majorHAnsi"/>
+                <w:sz w:val="20"/>
+                <w:szCs w:val="20"/>
+                <w:rtl/>
+              </w:rPr>
+            </w:pPr>
+            <w:r>
+              <w:rPr>
+                <w:rFonts w:asciiTheme="majorHAnsi" w:hAnsiTheme="majorHAnsi" w:hint="cs"/>
+                <w:sz w:val="20"/>
+                <w:szCs w:val="20"/>
+                <w:rtl/>
+              </w:rPr>
+              <w:t>לא</w:t>
+            </w:r>
+          </w:p>
+        </w:tc>
+        <w:tc>
+          <w:tcPr>
+            <w:tcW w:w="1189" w:type="dxa"/>
+          </w:tcPr>
+          <w:p>
+            <w:pPr>
+              <w:cnfStyle w:val="000000000000" w:firstRow="0" w:lastRow="0" w:firstColumn="0" w:lastColumn="0" w:oddVBand="0" w:evenVBand="0" w:oddHBand="0" w:evenHBand="0" w:firstRowFirstColumn="0" w:firstRowLastColumn="0" w:lastRowFirstColumn="0" w:lastRowLastColumn="0"/>
+              <w:rPr>
+                <w:rFonts w:asciiTheme="majorHAnsi" w:hAnsiTheme="majorHAnsi"/>
+                <w:sz w:val="20"/>
+                <w:szCs w:val="20"/>
+                <w:rtl/>
+              </w:rPr>
+            </w:pPr>
+            <w:r>
+              <w:rPr>
+                <w:rFonts w:asciiTheme="majorHAnsi" w:hAnsiTheme="majorHAnsi" w:hint="cs"/>
+                <w:sz w:val="20"/>
+                <w:szCs w:val="20"/>
+                <w:rtl/>
+              </w:rPr>
+              <w:t>לא</w:t>
+            </w:r>
+          </w:p>
+        </w:tc>
+        <w:tc>
+          <w:tcPr>
+            <w:tcW w:w="885" w:type="dxa"/>
+          </w:tcPr>
+          <w:p>
+            <w:pPr>
+              <w:cnfStyle w:val="000000000000" w:firstRow="0" w:lastRow="0" w:firstColumn="0" w:lastColumn="0" w:oddVBand="0" w:evenVBand="0" w:oddHBand="0" w:evenHBand="0" w:firstRowFirstColumn="0" w:firstRowLastColumn="0" w:lastRowFirstColumn="0" w:lastRowLastColumn="0"/>
+              <w:rPr>
+                <w:rFonts w:asciiTheme="majorHAnsi" w:hAnsiTheme="majorHAnsi"/>
+                <w:sz w:val="20"/>
+                <w:szCs w:val="20"/>
+                <w:rtl/>
+              </w:rPr>
+            </w:pPr>
+            <w:r>
+              <w:rPr>
+                <w:rFonts w:asciiTheme="majorHAnsi" w:hAnsiTheme="majorHAnsi" w:hint="cs"/>
+                <w:sz w:val="20"/>
+                <w:szCs w:val="20"/>
+                <w:rtl/>
+              </w:rPr>
+              <w:t>לא</w:t>
+            </w:r>
+          </w:p>
+        </w:tc>
+        <w:tc>
+          <w:tcPr>
+            <w:tcW w:w="1173" w:type="dxa"/>
+          </w:tcPr>
+          <w:p>
+            <w:pPr>
+              <w:cnfStyle w:val="000000000000" w:firstRow="0" w:lastRow="0" w:firstColumn="0" w:lastColumn="0" w:oddVBand="0" w:evenVBand="0" w:oddHBand="0" w:evenHBand="0" w:firstRowFirstColumn="0" w:firstRowLastColumn="0" w:lastRowFirstColumn="0" w:lastRowLastColumn="0"/>
+              <w:rPr>
+                <w:rFonts w:asciiTheme="majorHAnsi" w:hAnsiTheme="majorHAnsi"/>
+                <w:sz w:val="20"/>
+                <w:szCs w:val="20"/>
+                <w:rtl/>
+              </w:rPr>
+            </w:pPr>
+            <w:r>
+              <w:rPr>
+                <w:rFonts w:asciiTheme="majorHAnsi" w:hAnsiTheme="majorHAnsi" w:hint="cs"/>
+                <w:sz w:val="20"/>
+                <w:szCs w:val="20"/>
+                <w:rtl/>
+              </w:rPr>
+              <w:t>לא</w:t>
+            </w:r>
+          </w:p>
+        </w:tc>
+      </w:tr>
+    </w:tbl>
+    <w:p>
+      <w:pPr>
+        <w:rPr>
+          <w:rtl/>
+        </w:rPr>
+      </w:pPr>
+    </w:p>
+    <w:p>
+      <w:pPr>
+        <w:rPr>
+          <w:rtl/>
+        </w:rPr>
+      </w:pPr>
       <w:bookmarkStart w:id="0" w:name="_GoBack"/>
       <w:bookmarkEnd w:id="0"/>
+      <w:r>
+        <w:rPr>
+          <w:rFonts w:hint="cs"/>
+          <w:rtl/>
+        </w:rPr>
+        <w:t xml:space="preserve">כפי שניתן לראות, התוצאות די מאכזבות. </w:t>
+      </w:r>
+      <w:r>
+        <w:rPr>
+          <w:rFonts w:hint="cs"/>
+        </w:rPr>
+        <w:t>LR</w:t>
+      </w:r>
+      <w:r>
+        <w:rPr>
+          <w:rFonts w:hint="cs"/>
+          <w:rtl/>
+        </w:rPr>
+        <w:t xml:space="preserve"> הרגיל לא שיפר בשום מקרה, והיה אף מקרה שהיה יותר גרוע באופן מהותי. האלגוריתם המשופר השיג תוצאות יותר טובות עבור המקרה של </w:t>
+      </w:r>
+      <w:r>
+        <w:rPr>
+          <w:rFonts w:hint="cs"/>
+        </w:rPr>
+        <w:t>KNN</w:t>
+      </w:r>
+      <w:r>
+        <w:rPr>
+          <w:rFonts w:hint="cs"/>
+          <w:rtl/>
+        </w:rPr>
+        <w:t xml:space="preserve"> אך גם זה היה בדיוק ממש זניח (0.001 הבדל).</w:t>
+      </w:r>
+    </w:p>
+    <w:p>
+      <w:pPr>
+        <w:rPr>
+          <w:rtl/>
+        </w:rPr>
+      </w:pPr>
+      <w:r>
+        <w:rPr>
+          <w:rFonts w:hint="cs"/>
+          <w:rtl/>
+        </w:rPr>
+        <w:t xml:space="preserve">מה שכן, ניתן לראות כי באופן עקבי האלגוריתם המשופר של </w:t>
+      </w:r>
+      <w:r>
+        <w:rPr>
+          <w:rFonts w:hint="cs"/>
+        </w:rPr>
+        <w:t>LR</w:t>
+      </w:r>
+      <w:r>
+        <w:rPr>
+          <w:rFonts w:hint="cs"/>
+          <w:rtl/>
+        </w:rPr>
+        <w:t xml:space="preserve"> משיג תוצאות יותר טובות מ-</w:t>
+      </w:r>
+      <w:r>
+        <w:rPr>
+          <w:rFonts w:hint="cs"/>
+        </w:rPr>
+        <w:t>LR</w:t>
+      </w:r>
+      <w:r>
+        <w:rPr>
+          <w:rFonts w:hint="cs"/>
+          <w:rtl/>
+        </w:rPr>
+        <w:t xml:space="preserve"> הרגיל. מה שהגיוני כי האלגוריתם המשופר פשוט מריץ את האלגוריתם הרגיל מספר פעמים ומחזיר את המסווג שנתן את התוצאה הגבוהה ביותר מבין ההרצות.</w:t>
+      </w:r>
+    </w:p>
+    <w:p>
+      <w:pPr>
+        <w:rPr>
+          <w:rtl/>
+        </w:rPr>
+      </w:pPr>
+      <w:r>
+        <w:rPr>
+          <w:rFonts w:hint="cs"/>
+          <w:rtl/>
+        </w:rPr>
+        <w:t>ההסברים שמצאנו לתופעות:</w:t>
+      </w:r>
+    </w:p>
+    <w:p>
+      <w:pPr>
+        <w:pStyle w:val="ListParagraph"/>
+        <w:numPr>
+          <w:ilvl w:val="0"/>
+          <w:numId w:val="6"/>
+        </w:numPr>
+      </w:pPr>
+      <w:r>
+        <w:rPr>
+          <w:rFonts w:hint="cs"/>
+          <w:rtl/>
+        </w:rPr>
+        <w:t>אולי הקלט לא מייצג מרחב למידה אמיתי, ולכן הפיצ'רים ש-</w:t>
+      </w:r>
+      <w:r>
+        <w:rPr>
+          <w:rFonts w:hint="cs"/>
+        </w:rPr>
+        <w:t>LR</w:t>
+      </w:r>
+      <w:r>
+        <w:rPr>
+          <w:rFonts w:hint="cs"/>
+          <w:rtl/>
+        </w:rPr>
+        <w:t xml:space="preserve"> מוריד לא באמת משנים כלום (או שלפחות חלק מהפיצ'רים סתם מוגרלים ולכן דופקים את </w:t>
+      </w:r>
+      <w:r>
+        <w:rPr>
+          <w:rFonts w:hint="cs"/>
+        </w:rPr>
+        <w:t>LR</w:t>
+      </w:r>
+      <w:r>
+        <w:rPr>
+          <w:rFonts w:hint="cs"/>
+          <w:rtl/>
+        </w:rPr>
+        <w:t xml:space="preserve"> כשהוא מגריל פ'יצרים אחרים, כי הוא יסתמך עליהם יותר לאחר שהוא יסיר פ'יצרים "אמיתיים")</w:t>
+      </w:r>
+    </w:p>
+    <w:p>
+      <w:pPr>
+        <w:pStyle w:val="ListParagraph"/>
+        <w:numPr>
+          <w:ilvl w:val="0"/>
+          <w:numId w:val="6"/>
+        </w:numPr>
+      </w:pPr>
+      <w:r>
+        <w:rPr>
+          <w:rFonts w:hint="cs"/>
+          <w:rtl/>
+        </w:rPr>
+        <w:t>האופטימום הלוקלי עבור סיווג של מספר דוגמאות קטן לא באמת מצביע על אופטימום לוקאלי עבור מספר דוגמאות יותר גדול, יכול להיות שאם ה-</w:t>
+      </w:r>
+      <w:r>
+        <w:t>evaluation set</w:t>
+      </w:r>
+      <w:r>
+        <w:rPr>
+          <w:rFonts w:hint="cs"/>
+        </w:rPr>
+        <w:t xml:space="preserve"> </w:t>
+      </w:r>
+      <w:r>
+        <w:rPr>
+          <w:rFonts w:hint="cs"/>
+          <w:rtl/>
+        </w:rPr>
+        <w:t xml:space="preserve"> היה יותר גדול היה פחות "רעש" והיינו מקבלים תוצאות שיותר קרובות למסווג אמיתי.</w:t>
+      </w:r>
+    </w:p>
+    <w:p>
+      <w:pPr>
+        <w:pStyle w:val="ListParagraph"/>
+        <w:numPr>
+          <w:ilvl w:val="0"/>
+          <w:numId w:val="6"/>
+        </w:numPr>
+      </w:pPr>
+      <w:r>
+        <w:rPr>
+          <w:rFonts w:hint="cs"/>
+          <w:rtl/>
+        </w:rPr>
+        <w:t>הטופולוגיה של מרחב המצבים לא מתאימה ל-</w:t>
+      </w:r>
+      <w:r>
+        <w:rPr>
+          <w:rFonts w:hint="cs"/>
+        </w:rPr>
+        <w:t>LR</w:t>
+      </w:r>
+      <w:r>
+        <w:rPr>
+          <w:rFonts w:hint="cs"/>
+          <w:rtl/>
+        </w:rPr>
+        <w:t xml:space="preserve"> , כלומר יש הרבה אופטימומים לוקליים בעלי ערך בערך אותו הדבר ולכן האלגוריתם לא באמת משנה כלומר (כלומר המרחב שלנו די "שטוח").</w:t>
+      </w:r>
+    </w:p>
+    <w:p>
+      <w:pPr>
+        <w:pStyle w:val="ListParagraph"/>
+        <w:numPr>
+          <w:ilvl w:val="0"/>
+          <w:numId w:val="6"/>
+        </w:numPr>
+      </w:pPr>
+      <w:r>
+        <w:rPr>
+          <w:rFonts w:hint="cs"/>
+          <w:rtl/>
+        </w:rPr>
+        <w:t>יכול להיות שהמצב ההתחלתי (בו משתמשים בכל הפ'יצרים וכל הדוגמאות) הוא לא מצב התחלתי טוב וצריך היה להגריל מצב התחלתי אחר כל פעם (למשל להתחיל מהורדת פ'יצר כלשהו מההתחלה, או להתחיל ממצב ריק ולהוסיף פ'יצרים במקום להוריד).</w:t>
+      </w:r>
+    </w:p>
+    <w:p>
+      <w:pPr>
+        <w:pStyle w:val="ListParagraph"/>
+        <w:numPr>
+          <w:ilvl w:val="0"/>
+          <w:numId w:val="6"/>
+        </w:numPr>
+        <w:rPr>
+          <w:rtl/>
+        </w:rPr>
+      </w:pPr>
+      <w:r>
+        <w:rPr>
+          <w:rFonts w:hint="cs"/>
+          <w:rtl/>
+        </w:rPr>
+        <w:t xml:space="preserve"> יכול להיות שיש כמה </w:t>
+      </w:r>
+      <w:r>
+        <w:t>folds</w:t>
+      </w:r>
+      <w:r>
+        <w:rPr>
+          <w:rFonts w:hint="cs"/>
+          <w:rtl/>
+        </w:rPr>
+        <w:t xml:space="preserve"> ממש גרועים בקלט (כלומר ההתפלגות של הדוגמאות לא ממש אחידה) וזה דופק לנו את ההסתברות כשמחשיבים אותו עם שאר ה-</w:t>
+      </w:r>
+      <w:r>
+        <w:t>folds</w:t>
+      </w:r>
+      <w:r>
+        <w:rPr>
+          <w:rFonts w:hint="cs"/>
+          <w:rtl/>
+        </w:rPr>
+        <w:t>.</w:t>
+      </w:r>
+    </w:p>
+    <w:p/>
+    <w:p>
+      <w:pPr>
+        <w:pStyle w:val="ListParagraph"/>
+      </w:pPr>
+      <w:r>
+        <w:rPr>
+          <w:rFonts w:hint="cs"/>
+          <w:rtl/>
+        </w:rPr>
+        <w:t xml:space="preserve"> </w:t>
+      </w:r>
     </w:p>
     <w:sectPr>
       <w:pgSz w:w="11906" w:h="16838"/>
@@ -179,6 +2040,184 @@
 <file path=word/numbering.xml><?xml version="1.0" encoding="utf-8"?>
 <w:numbering xmlns:wpc="http://schemas.microsoft.com/office/word/2010/wordprocessingCanvas" xmlns:mc="http://schemas.openxmlformats.org/markup-compatibility/2006" xmlns:o="urn:schemas-microsoft-com:office:office" xmlns:r="http://schemas.openxmlformats.org/officeDocument/2006/relationships" xmlns:m="http://schemas.openxmlformats.org/officeDocument/2006/math" xmlns:v="urn:schemas-microsoft-com:vml" xmlns:wp14="http://schemas.microsoft.com/office/word/2010/wordprocessingDrawing" xmlns:wp="http://schemas.openxmlformats.org/drawingml/2006/wordprocessingDrawing" xmlns:w10="urn:schemas-microsoft-com:office:word" xmlns:w="http://schemas.openxmlformats.org/wordprocessingml/2006/main" xmlns:w14="http://schemas.microsoft.com/office/word/2010/wordml" xmlns:w15="http://schemas.microsoft.com/office/word/2012/wordml" xmlns:wpg="http://schemas.microsoft.com/office/word/2010/wordprocessingGroup" xmlns:wpi="http://schemas.microsoft.com/office/word/2010/wordprocessingInk" xmlns:wne="http://schemas.microsoft.com/office/word/2006/wordml" xmlns:wps="http://schemas.microsoft.com/office/word/2010/wordprocessingShape" mc:Ignorable="w14 w15 wp14">
   <w:abstractNum w:abstractNumId="0">
+    <w:nsid w:val="0ECE25F0"/>
+    <w:multiLevelType w:val="hybridMultilevel"/>
+    <w:tmpl w:val="5DE0E188"/>
+    <w:lvl w:ilvl="0" w:tplc="0409000F">
+      <w:start w:val="1"/>
+      <w:numFmt w:val="decimal"/>
+      <w:lvlText w:val="%1."/>
+      <w:lvlJc w:val="left"/>
+      <w:pPr>
+        <w:ind w:left="720" w:hanging="360"/>
+      </w:pPr>
+      <w:rPr>
+        <w:rFonts w:hint="default"/>
+      </w:rPr>
+    </w:lvl>
+    <w:lvl w:ilvl="1" w:tplc="04090019" w:tentative="1">
+      <w:start w:val="1"/>
+      <w:numFmt w:val="lowerLetter"/>
+      <w:lvlText w:val="%2."/>
+      <w:lvlJc w:val="left"/>
+      <w:pPr>
+        <w:ind w:left="1440" w:hanging="360"/>
+      </w:pPr>
+    </w:lvl>
+    <w:lvl w:ilvl="2" w:tplc="0409001B" w:tentative="1">
+      <w:start w:val="1"/>
+      <w:numFmt w:val="lowerRoman"/>
+      <w:lvlText w:val="%3."/>
+      <w:lvlJc w:val="right"/>
+      <w:pPr>
+        <w:ind w:left="2160" w:hanging="180"/>
+      </w:pPr>
+    </w:lvl>
+    <w:lvl w:ilvl="3" w:tplc="0409000F" w:tentative="1">
+      <w:start w:val="1"/>
+      <w:numFmt w:val="decimal"/>
+      <w:lvlText w:val="%4."/>
+      <w:lvlJc w:val="left"/>
+      <w:pPr>
+        <w:ind w:left="2880" w:hanging="360"/>
+      </w:pPr>
+    </w:lvl>
+    <w:lvl w:ilvl="4" w:tplc="04090019" w:tentative="1">
+      <w:start w:val="1"/>
+      <w:numFmt w:val="lowerLetter"/>
+      <w:lvlText w:val="%5."/>
+      <w:lvlJc w:val="left"/>
+      <w:pPr>
+        <w:ind w:left="3600" w:hanging="360"/>
+      </w:pPr>
+    </w:lvl>
+    <w:lvl w:ilvl="5" w:tplc="0409001B" w:tentative="1">
+      <w:start w:val="1"/>
+      <w:numFmt w:val="lowerRoman"/>
+      <w:lvlText w:val="%6."/>
+      <w:lvlJc w:val="right"/>
+      <w:pPr>
+        <w:ind w:left="4320" w:hanging="180"/>
+      </w:pPr>
+    </w:lvl>
+    <w:lvl w:ilvl="6" w:tplc="0409000F" w:tentative="1">
+      <w:start w:val="1"/>
+      <w:numFmt w:val="decimal"/>
+      <w:lvlText w:val="%7."/>
+      <w:lvlJc w:val="left"/>
+      <w:pPr>
+        <w:ind w:left="5040" w:hanging="360"/>
+      </w:pPr>
+    </w:lvl>
+    <w:lvl w:ilvl="7" w:tplc="04090019" w:tentative="1">
+      <w:start w:val="1"/>
+      <w:numFmt w:val="lowerLetter"/>
+      <w:lvlText w:val="%8."/>
+      <w:lvlJc w:val="left"/>
+      <w:pPr>
+        <w:ind w:left="5760" w:hanging="360"/>
+      </w:pPr>
+    </w:lvl>
+    <w:lvl w:ilvl="8" w:tplc="0409001B" w:tentative="1">
+      <w:start w:val="1"/>
+      <w:numFmt w:val="lowerRoman"/>
+      <w:lvlText w:val="%9."/>
+      <w:lvlJc w:val="right"/>
+      <w:pPr>
+        <w:ind w:left="6480" w:hanging="180"/>
+      </w:pPr>
+    </w:lvl>
+  </w:abstractNum>
+  <w:abstractNum w:abstractNumId="1">
+    <w:nsid w:val="104B4732"/>
+    <w:multiLevelType w:val="hybridMultilevel"/>
+    <w:tmpl w:val="F5CE69DE"/>
+    <w:lvl w:ilvl="0" w:tplc="05E6C87E">
+      <w:start w:val="3"/>
+      <w:numFmt w:val="decimal"/>
+      <w:lvlText w:val="%1."/>
+      <w:lvlJc w:val="left"/>
+      <w:pPr>
+        <w:ind w:left="720" w:hanging="360"/>
+      </w:pPr>
+      <w:rPr>
+        <w:rFonts w:hint="default"/>
+      </w:rPr>
+    </w:lvl>
+    <w:lvl w:ilvl="1" w:tplc="04090019" w:tentative="1">
+      <w:start w:val="1"/>
+      <w:numFmt w:val="lowerLetter"/>
+      <w:lvlText w:val="%2."/>
+      <w:lvlJc w:val="left"/>
+      <w:pPr>
+        <w:ind w:left="1440" w:hanging="360"/>
+      </w:pPr>
+    </w:lvl>
+    <w:lvl w:ilvl="2" w:tplc="0409001B" w:tentative="1">
+      <w:start w:val="1"/>
+      <w:numFmt w:val="lowerRoman"/>
+      <w:lvlText w:val="%3."/>
+      <w:lvlJc w:val="right"/>
+      <w:pPr>
+        <w:ind w:left="2160" w:hanging="180"/>
+      </w:pPr>
+    </w:lvl>
+    <w:lvl w:ilvl="3" w:tplc="0409000F" w:tentative="1">
+      <w:start w:val="1"/>
+      <w:numFmt w:val="decimal"/>
+      <w:lvlText w:val="%4."/>
+      <w:lvlJc w:val="left"/>
+      <w:pPr>
+        <w:ind w:left="2880" w:hanging="360"/>
+      </w:pPr>
+    </w:lvl>
+    <w:lvl w:ilvl="4" w:tplc="04090019" w:tentative="1">
+      <w:start w:val="1"/>
+      <w:numFmt w:val="lowerLetter"/>
+      <w:lvlText w:val="%5."/>
+      <w:lvlJc w:val="left"/>
+      <w:pPr>
+        <w:ind w:left="3600" w:hanging="360"/>
+      </w:pPr>
+    </w:lvl>
+    <w:lvl w:ilvl="5" w:tplc="0409001B" w:tentative="1">
+      <w:start w:val="1"/>
+      <w:numFmt w:val="lowerRoman"/>
+      <w:lvlText w:val="%6."/>
+      <w:lvlJc w:val="right"/>
+      <w:pPr>
+        <w:ind w:left="4320" w:hanging="180"/>
+      </w:pPr>
+    </w:lvl>
+    <w:lvl w:ilvl="6" w:tplc="0409000F" w:tentative="1">
+      <w:start w:val="1"/>
+      <w:numFmt w:val="decimal"/>
+      <w:lvlText w:val="%7."/>
+      <w:lvlJc w:val="left"/>
+      <w:pPr>
+        <w:ind w:left="5040" w:hanging="360"/>
+      </w:pPr>
+    </w:lvl>
+    <w:lvl w:ilvl="7" w:tplc="04090019" w:tentative="1">
+      <w:start w:val="1"/>
+      <w:numFmt w:val="lowerLetter"/>
+      <w:lvlText w:val="%8."/>
+      <w:lvlJc w:val="left"/>
+      <w:pPr>
+        <w:ind w:left="5760" w:hanging="360"/>
+      </w:pPr>
+    </w:lvl>
+    <w:lvl w:ilvl="8" w:tplc="0409001B" w:tentative="1">
+      <w:start w:val="1"/>
+      <w:numFmt w:val="lowerRoman"/>
+      <w:lvlText w:val="%9."/>
+      <w:lvlJc w:val="right"/>
+      <w:pPr>
+        <w:ind w:left="6480" w:hanging="180"/>
+      </w:pPr>
+    </w:lvl>
+  </w:abstractNum>
+  <w:abstractNum w:abstractNumId="2">
     <w:nsid w:val="1E892ACA"/>
     <w:multiLevelType w:val="hybridMultilevel"/>
     <w:tmpl w:val="E2CEBB96"/>
@@ -267,8 +2306,290 @@
       </w:pPr>
     </w:lvl>
   </w:abstractNum>
+  <w:abstractNum w:abstractNumId="3">
+    <w:nsid w:val="21492B95"/>
+    <w:multiLevelType w:val="hybridMultilevel"/>
+    <w:tmpl w:val="AF98E100"/>
+    <w:lvl w:ilvl="0" w:tplc="1E3097A2">
+      <w:start w:val="1"/>
+      <w:numFmt w:val="hebrew1"/>
+      <w:lvlText w:val="%1."/>
+      <w:lvlJc w:val="left"/>
+      <w:pPr>
+        <w:ind w:left="720" w:hanging="360"/>
+      </w:pPr>
+      <w:rPr>
+        <w:rFonts w:hint="default"/>
+      </w:rPr>
+    </w:lvl>
+    <w:lvl w:ilvl="1" w:tplc="04090019" w:tentative="1">
+      <w:start w:val="1"/>
+      <w:numFmt w:val="lowerLetter"/>
+      <w:lvlText w:val="%2."/>
+      <w:lvlJc w:val="left"/>
+      <w:pPr>
+        <w:ind w:left="1440" w:hanging="360"/>
+      </w:pPr>
+    </w:lvl>
+    <w:lvl w:ilvl="2" w:tplc="0409001B" w:tentative="1">
+      <w:start w:val="1"/>
+      <w:numFmt w:val="lowerRoman"/>
+      <w:lvlText w:val="%3."/>
+      <w:lvlJc w:val="right"/>
+      <w:pPr>
+        <w:ind w:left="2160" w:hanging="180"/>
+      </w:pPr>
+    </w:lvl>
+    <w:lvl w:ilvl="3" w:tplc="0409000F" w:tentative="1">
+      <w:start w:val="1"/>
+      <w:numFmt w:val="decimal"/>
+      <w:lvlText w:val="%4."/>
+      <w:lvlJc w:val="left"/>
+      <w:pPr>
+        <w:ind w:left="2880" w:hanging="360"/>
+      </w:pPr>
+    </w:lvl>
+    <w:lvl w:ilvl="4" w:tplc="04090019" w:tentative="1">
+      <w:start w:val="1"/>
+      <w:numFmt w:val="lowerLetter"/>
+      <w:lvlText w:val="%5."/>
+      <w:lvlJc w:val="left"/>
+      <w:pPr>
+        <w:ind w:left="3600" w:hanging="360"/>
+      </w:pPr>
+    </w:lvl>
+    <w:lvl w:ilvl="5" w:tplc="0409001B" w:tentative="1">
+      <w:start w:val="1"/>
+      <w:numFmt w:val="lowerRoman"/>
+      <w:lvlText w:val="%6."/>
+      <w:lvlJc w:val="right"/>
+      <w:pPr>
+        <w:ind w:left="4320" w:hanging="180"/>
+      </w:pPr>
+    </w:lvl>
+    <w:lvl w:ilvl="6" w:tplc="0409000F" w:tentative="1">
+      <w:start w:val="1"/>
+      <w:numFmt w:val="decimal"/>
+      <w:lvlText w:val="%7."/>
+      <w:lvlJc w:val="left"/>
+      <w:pPr>
+        <w:ind w:left="5040" w:hanging="360"/>
+      </w:pPr>
+    </w:lvl>
+    <w:lvl w:ilvl="7" w:tplc="04090019" w:tentative="1">
+      <w:start w:val="1"/>
+      <w:numFmt w:val="lowerLetter"/>
+      <w:lvlText w:val="%8."/>
+      <w:lvlJc w:val="left"/>
+      <w:pPr>
+        <w:ind w:left="5760" w:hanging="360"/>
+      </w:pPr>
+    </w:lvl>
+    <w:lvl w:ilvl="8" w:tplc="0409001B" w:tentative="1">
+      <w:start w:val="1"/>
+      <w:numFmt w:val="lowerRoman"/>
+      <w:lvlText w:val="%9."/>
+      <w:lvlJc w:val="right"/>
+      <w:pPr>
+        <w:ind w:left="6480" w:hanging="180"/>
+      </w:pPr>
+    </w:lvl>
+  </w:abstractNum>
+  <w:abstractNum w:abstractNumId="4">
+    <w:nsid w:val="29BA033C"/>
+    <w:multiLevelType w:val="hybridMultilevel"/>
+    <w:tmpl w:val="BC34A7BC"/>
+    <w:lvl w:ilvl="0" w:tplc="05E6C87E">
+      <w:start w:val="1"/>
+      <w:numFmt w:val="decimal"/>
+      <w:lvlText w:val="%1."/>
+      <w:lvlJc w:val="left"/>
+      <w:pPr>
+        <w:ind w:left="720" w:hanging="360"/>
+      </w:pPr>
+      <w:rPr>
+        <w:rFonts w:hint="default"/>
+      </w:rPr>
+    </w:lvl>
+    <w:lvl w:ilvl="1" w:tplc="04090019" w:tentative="1">
+      <w:start w:val="1"/>
+      <w:numFmt w:val="lowerLetter"/>
+      <w:lvlText w:val="%2."/>
+      <w:lvlJc w:val="left"/>
+      <w:pPr>
+        <w:ind w:left="1440" w:hanging="360"/>
+      </w:pPr>
+    </w:lvl>
+    <w:lvl w:ilvl="2" w:tplc="0409001B" w:tentative="1">
+      <w:start w:val="1"/>
+      <w:numFmt w:val="lowerRoman"/>
+      <w:lvlText w:val="%3."/>
+      <w:lvlJc w:val="right"/>
+      <w:pPr>
+        <w:ind w:left="2160" w:hanging="180"/>
+      </w:pPr>
+    </w:lvl>
+    <w:lvl w:ilvl="3" w:tplc="0409000F" w:tentative="1">
+      <w:start w:val="1"/>
+      <w:numFmt w:val="decimal"/>
+      <w:lvlText w:val="%4."/>
+      <w:lvlJc w:val="left"/>
+      <w:pPr>
+        <w:ind w:left="2880" w:hanging="360"/>
+      </w:pPr>
+    </w:lvl>
+    <w:lvl w:ilvl="4" w:tplc="04090019" w:tentative="1">
+      <w:start w:val="1"/>
+      <w:numFmt w:val="lowerLetter"/>
+      <w:lvlText w:val="%5."/>
+      <w:lvlJc w:val="left"/>
+      <w:pPr>
+        <w:ind w:left="3600" w:hanging="360"/>
+      </w:pPr>
+    </w:lvl>
+    <w:lvl w:ilvl="5" w:tplc="0409001B" w:tentative="1">
+      <w:start w:val="1"/>
+      <w:numFmt w:val="lowerRoman"/>
+      <w:lvlText w:val="%6."/>
+      <w:lvlJc w:val="right"/>
+      <w:pPr>
+        <w:ind w:left="4320" w:hanging="180"/>
+      </w:pPr>
+    </w:lvl>
+    <w:lvl w:ilvl="6" w:tplc="0409000F" w:tentative="1">
+      <w:start w:val="1"/>
+      <w:numFmt w:val="decimal"/>
+      <w:lvlText w:val="%7."/>
+      <w:lvlJc w:val="left"/>
+      <w:pPr>
+        <w:ind w:left="5040" w:hanging="360"/>
+      </w:pPr>
+    </w:lvl>
+    <w:lvl w:ilvl="7" w:tplc="04090019" w:tentative="1">
+      <w:start w:val="1"/>
+      <w:numFmt w:val="lowerLetter"/>
+      <w:lvlText w:val="%8."/>
+      <w:lvlJc w:val="left"/>
+      <w:pPr>
+        <w:ind w:left="5760" w:hanging="360"/>
+      </w:pPr>
+    </w:lvl>
+    <w:lvl w:ilvl="8" w:tplc="0409001B" w:tentative="1">
+      <w:start w:val="1"/>
+      <w:numFmt w:val="lowerRoman"/>
+      <w:lvlText w:val="%9."/>
+      <w:lvlJc w:val="right"/>
+      <w:pPr>
+        <w:ind w:left="6480" w:hanging="180"/>
+      </w:pPr>
+    </w:lvl>
+  </w:abstractNum>
+  <w:abstractNum w:abstractNumId="5">
+    <w:nsid w:val="67A85A60"/>
+    <w:multiLevelType w:val="hybridMultilevel"/>
+    <w:tmpl w:val="D818A668"/>
+    <w:lvl w:ilvl="0" w:tplc="1E3097A2">
+      <w:start w:val="1"/>
+      <w:numFmt w:val="hebrew1"/>
+      <w:lvlText w:val="%1."/>
+      <w:lvlJc w:val="left"/>
+      <w:pPr>
+        <w:ind w:left="1440" w:hanging="360"/>
+      </w:pPr>
+      <w:rPr>
+        <w:rFonts w:hint="default"/>
+      </w:rPr>
+    </w:lvl>
+    <w:lvl w:ilvl="1" w:tplc="04090019" w:tentative="1">
+      <w:start w:val="1"/>
+      <w:numFmt w:val="lowerLetter"/>
+      <w:lvlText w:val="%2."/>
+      <w:lvlJc w:val="left"/>
+      <w:pPr>
+        <w:ind w:left="2160" w:hanging="360"/>
+      </w:pPr>
+    </w:lvl>
+    <w:lvl w:ilvl="2" w:tplc="0409001B" w:tentative="1">
+      <w:start w:val="1"/>
+      <w:numFmt w:val="lowerRoman"/>
+      <w:lvlText w:val="%3."/>
+      <w:lvlJc w:val="right"/>
+      <w:pPr>
+        <w:ind w:left="2880" w:hanging="180"/>
+      </w:pPr>
+    </w:lvl>
+    <w:lvl w:ilvl="3" w:tplc="0409000F" w:tentative="1">
+      <w:start w:val="1"/>
+      <w:numFmt w:val="decimal"/>
+      <w:lvlText w:val="%4."/>
+      <w:lvlJc w:val="left"/>
+      <w:pPr>
+        <w:ind w:left="3600" w:hanging="360"/>
+      </w:pPr>
+    </w:lvl>
+    <w:lvl w:ilvl="4" w:tplc="04090019" w:tentative="1">
+      <w:start w:val="1"/>
+      <w:numFmt w:val="lowerLetter"/>
+      <w:lvlText w:val="%5."/>
+      <w:lvlJc w:val="left"/>
+      <w:pPr>
+        <w:ind w:left="4320" w:hanging="360"/>
+      </w:pPr>
+    </w:lvl>
+    <w:lvl w:ilvl="5" w:tplc="0409001B" w:tentative="1">
+      <w:start w:val="1"/>
+      <w:numFmt w:val="lowerRoman"/>
+      <w:lvlText w:val="%6."/>
+      <w:lvlJc w:val="right"/>
+      <w:pPr>
+        <w:ind w:left="5040" w:hanging="180"/>
+      </w:pPr>
+    </w:lvl>
+    <w:lvl w:ilvl="6" w:tplc="0409000F" w:tentative="1">
+      <w:start w:val="1"/>
+      <w:numFmt w:val="decimal"/>
+      <w:lvlText w:val="%7."/>
+      <w:lvlJc w:val="left"/>
+      <w:pPr>
+        <w:ind w:left="5760" w:hanging="360"/>
+      </w:pPr>
+    </w:lvl>
+    <w:lvl w:ilvl="7" w:tplc="04090019" w:tentative="1">
+      <w:start w:val="1"/>
+      <w:numFmt w:val="lowerLetter"/>
+      <w:lvlText w:val="%8."/>
+      <w:lvlJc w:val="left"/>
+      <w:pPr>
+        <w:ind w:left="6480" w:hanging="360"/>
+      </w:pPr>
+    </w:lvl>
+    <w:lvl w:ilvl="8" w:tplc="0409001B" w:tentative="1">
+      <w:start w:val="1"/>
+      <w:numFmt w:val="lowerRoman"/>
+      <w:lvlText w:val="%9."/>
+      <w:lvlJc w:val="right"/>
+      <w:pPr>
+        <w:ind w:left="7200" w:hanging="180"/>
+      </w:pPr>
+    </w:lvl>
+  </w:abstractNum>
   <w:num w:numId="1">
+    <w:abstractNumId w:val="2"/>
+  </w:num>
+  <w:num w:numId="2">
+    <w:abstractNumId w:val="3"/>
+  </w:num>
+  <w:num w:numId="3">
+    <w:abstractNumId w:val="5"/>
+  </w:num>
+  <w:num w:numId="4">
     <w:abstractNumId w:val="0"/>
+  </w:num>
+  <w:num w:numId="5">
+    <w:abstractNumId w:val="1"/>
+  </w:num>
+  <w:num w:numId="6">
+    <w:abstractNumId w:val="4"/>
   </w:num>
 </w:numbering>
 </file>
@@ -670,6 +2991,27 @@
       <w:bidi/>
     </w:pPr>
   </w:style>
+  <w:style w:type="paragraph" w:styleId="Heading1">
+    <w:name w:val="heading 1"/>
+    <w:basedOn w:val="Normal"/>
+    <w:next w:val="Normal"/>
+    <w:link w:val="Heading1Char"/>
+    <w:uiPriority w:val="9"/>
+    <w:qFormat/>
+    <w:rsid w:val="00076086"/>
+    <w:pPr>
+      <w:keepNext/>
+      <w:keepLines/>
+      <w:spacing w:before="240" w:after="0"/>
+      <w:outlineLvl w:val="0"/>
+    </w:pPr>
+    <w:rPr>
+      <w:rFonts w:asciiTheme="majorHAnsi" w:eastAsiaTheme="majorEastAsia" w:hAnsiTheme="majorHAnsi" w:cstheme="majorBidi"/>
+      <w:color w:val="2E74B5" w:themeColor="accent1" w:themeShade="BF"/>
+      <w:sz w:val="32"/>
+      <w:szCs w:val="32"/>
+    </w:rPr>
+  </w:style>
   <w:style w:type="character" w:default="1" w:styleId="DefaultParagraphFont">
     <w:name w:val="Default Paragraph Font"/>
     <w:uiPriority w:val="1"/>
@@ -707,6 +3049,154 @@
       <w:ind w:left="720"/>
       <w:contextualSpacing/>
     </w:pPr>
+  </w:style>
+  <w:style w:type="character" w:customStyle="1" w:styleId="Heading1Char">
+    <w:name w:val="Heading 1 Char"/>
+    <w:basedOn w:val="DefaultParagraphFont"/>
+    <w:link w:val="Heading1"/>
+    <w:uiPriority w:val="9"/>
+    <w:rsid w:val="00076086"/>
+    <w:rPr>
+      <w:rFonts w:asciiTheme="majorHAnsi" w:eastAsiaTheme="majorEastAsia" w:hAnsiTheme="majorHAnsi" w:cstheme="majorBidi"/>
+      <w:color w:val="2E74B5" w:themeColor="accent1" w:themeShade="BF"/>
+      <w:sz w:val="32"/>
+      <w:szCs w:val="32"/>
+    </w:rPr>
+  </w:style>
+  <w:style w:type="table" w:styleId="TableGrid">
+    <w:name w:val="Table Grid"/>
+    <w:basedOn w:val="TableNormal"/>
+    <w:uiPriority w:val="39"/>
+    <w:rsid w:val="00A64A98"/>
+    <w:pPr>
+      <w:spacing w:after="0" w:line="240" w:lineRule="auto"/>
+    </w:pPr>
+    <w:tblPr>
+      <w:tblBorders>
+        <w:top w:val="single" w:sz="4" w:space="0" w:color="auto"/>
+        <w:left w:val="single" w:sz="4" w:space="0" w:color="auto"/>
+        <w:bottom w:val="single" w:sz="4" w:space="0" w:color="auto"/>
+        <w:right w:val="single" w:sz="4" w:space="0" w:color="auto"/>
+        <w:insideH w:val="single" w:sz="4" w:space="0" w:color="auto"/>
+        <w:insideV w:val="single" w:sz="4" w:space="0" w:color="auto"/>
+      </w:tblBorders>
+    </w:tblPr>
+  </w:style>
+  <w:style w:type="table" w:styleId="GridTable5Dark-Accent5">
+    <w:name w:val="Grid Table 5 Dark Accent 5"/>
+    <w:basedOn w:val="TableNormal"/>
+    <w:uiPriority w:val="50"/>
+    <w:rsid w:val="00A64A98"/>
+    <w:pPr>
+      <w:spacing w:after="0" w:line="240" w:lineRule="auto"/>
+    </w:pPr>
+    <w:tblPr>
+      <w:tblStyleRowBandSize w:val="1"/>
+      <w:tblStyleColBandSize w:val="1"/>
+      <w:tblBorders>
+        <w:top w:val="single" w:sz="4" w:space="0" w:color="FFFFFF" w:themeColor="background1"/>
+        <w:left w:val="single" w:sz="4" w:space="0" w:color="FFFFFF" w:themeColor="background1"/>
+        <w:bottom w:val="single" w:sz="4" w:space="0" w:color="FFFFFF" w:themeColor="background1"/>
+        <w:right w:val="single" w:sz="4" w:space="0" w:color="FFFFFF" w:themeColor="background1"/>
+        <w:insideH w:val="single" w:sz="4" w:space="0" w:color="FFFFFF" w:themeColor="background1"/>
+        <w:insideV w:val="single" w:sz="4" w:space="0" w:color="FFFFFF" w:themeColor="background1"/>
+      </w:tblBorders>
+    </w:tblPr>
+    <w:tcPr>
+      <w:shd w:val="clear" w:color="auto" w:fill="D9E2F3" w:themeFill="accent5" w:themeFillTint="33"/>
+    </w:tcPr>
+    <w:tblStylePr w:type="firstRow">
+      <w:rPr>
+        <w:b/>
+        <w:bCs/>
+        <w:color w:val="FFFFFF" w:themeColor="background1"/>
+      </w:rPr>
+      <w:tblPr/>
+      <w:tcPr>
+        <w:tcBorders>
+          <w:top w:val="single" w:sz="4" w:space="0" w:color="FFFFFF" w:themeColor="background1"/>
+          <w:left w:val="single" w:sz="4" w:space="0" w:color="FFFFFF" w:themeColor="background1"/>
+          <w:right w:val="single" w:sz="4" w:space="0" w:color="FFFFFF" w:themeColor="background1"/>
+          <w:insideH w:val="nil"/>
+          <w:insideV w:val="nil"/>
+        </w:tcBorders>
+        <w:shd w:val="clear" w:color="auto" w:fill="4472C4" w:themeFill="accent5"/>
+      </w:tcPr>
+    </w:tblStylePr>
+    <w:tblStylePr w:type="lastRow">
+      <w:rPr>
+        <w:b/>
+        <w:bCs/>
+        <w:color w:val="FFFFFF" w:themeColor="background1"/>
+      </w:rPr>
+      <w:tblPr/>
+      <w:tcPr>
+        <w:tcBorders>
+          <w:left w:val="single" w:sz="4" w:space="0" w:color="FFFFFF" w:themeColor="background1"/>
+          <w:bottom w:val="single" w:sz="4" w:space="0" w:color="FFFFFF" w:themeColor="background1"/>
+          <w:right w:val="single" w:sz="4" w:space="0" w:color="FFFFFF" w:themeColor="background1"/>
+          <w:insideH w:val="nil"/>
+          <w:insideV w:val="nil"/>
+        </w:tcBorders>
+        <w:shd w:val="clear" w:color="auto" w:fill="4472C4" w:themeFill="accent5"/>
+      </w:tcPr>
+    </w:tblStylePr>
+    <w:tblStylePr w:type="firstCol">
+      <w:rPr>
+        <w:b/>
+        <w:bCs/>
+        <w:color w:val="FFFFFF" w:themeColor="background1"/>
+      </w:rPr>
+      <w:tblPr/>
+      <w:tcPr>
+        <w:tcBorders>
+          <w:top w:val="single" w:sz="4" w:space="0" w:color="FFFFFF" w:themeColor="background1"/>
+          <w:left w:val="single" w:sz="4" w:space="0" w:color="FFFFFF" w:themeColor="background1"/>
+          <w:bottom w:val="single" w:sz="4" w:space="0" w:color="FFFFFF" w:themeColor="background1"/>
+          <w:insideV w:val="nil"/>
+        </w:tcBorders>
+        <w:shd w:val="clear" w:color="auto" w:fill="4472C4" w:themeFill="accent5"/>
+      </w:tcPr>
+    </w:tblStylePr>
+    <w:tblStylePr w:type="lastCol">
+      <w:rPr>
+        <w:b/>
+        <w:bCs/>
+        <w:color w:val="FFFFFF" w:themeColor="background1"/>
+      </w:rPr>
+      <w:tblPr/>
+      <w:tcPr>
+        <w:tcBorders>
+          <w:top w:val="single" w:sz="4" w:space="0" w:color="FFFFFF" w:themeColor="background1"/>
+          <w:bottom w:val="single" w:sz="4" w:space="0" w:color="FFFFFF" w:themeColor="background1"/>
+          <w:right w:val="single" w:sz="4" w:space="0" w:color="FFFFFF" w:themeColor="background1"/>
+          <w:insideV w:val="nil"/>
+        </w:tcBorders>
+        <w:shd w:val="clear" w:color="auto" w:fill="4472C4" w:themeFill="accent5"/>
+      </w:tcPr>
+    </w:tblStylePr>
+    <w:tblStylePr w:type="band1Vert">
+      <w:tblPr/>
+      <w:tcPr>
+        <w:shd w:val="clear" w:color="auto" w:fill="B4C6E7" w:themeFill="accent5" w:themeFillTint="66"/>
+      </w:tcPr>
+    </w:tblStylePr>
+    <w:tblStylePr w:type="band1Horz">
+      <w:tblPr/>
+      <w:tcPr>
+        <w:shd w:val="clear" w:color="auto" w:fill="B4C6E7" w:themeFill="accent5" w:themeFillTint="66"/>
+      </w:tcPr>
+    </w:tblStylePr>
+  </w:style>
+  <w:style w:type="character" w:styleId="PlaceholderText">
+    <w:name w:val="Placeholder Text"/>
+    <w:basedOn w:val="DefaultParagraphFont"/>
+    <w:uiPriority w:val="99"/>
+    <w:semiHidden/>
+    <w:rsid w:val="00A64A98"/>
+    <w:rPr>
+      <w:color w:val="808080"/>
+    </w:rPr>
   </w:style>
 </w:styles>
 </file>

</xml_diff>